<commit_message>
upd: upload new results and report generation
</commit_message>
<xml_diff>
--- a/Classifiers/NN/results/report.docx
+++ b/Classifiers/NN/results/report.docx
@@ -15,402 +15,6 @@
         <w:pStyle w:val="Heading2"/>
       </w:pPr>
       <w:r>
-        <w:t>Task: Run-20241115-135615</w:t>
-      </w:r>
-    </w:p>
-    <w:p>
-      <w:pPr>
-        <w:pStyle w:val="Heading3"/>
-      </w:pPr>
-      <w:r>
-        <w:t>Configuration:</w:t>
-      </w:r>
-    </w:p>
-    <w:p>
-      <w:r>
-        <w:t>dataset: {'class_distribution': {'test': {0: 40, 1: 8}, 'train': {0: 248, 1: 132}}, 'test_size': 48, 'train_size': 380}</w:t>
-      </w:r>
-    </w:p>
-    <w:p>
-      <w:r>
-        <w:t>loss_function: {'parameters': {'alpha': 2.0, 'gamma': 3.0, 'pos_weight': [1, 2]}, 'type': 'FocalLoss'}</w:t>
-      </w:r>
-    </w:p>
-    <w:p>
-      <w:r>
-        <w:t>model: {'architecture': 'MultiBranchECGNet', 'num_channels': 8, 'num_classes': 2, 'parameters': {'dropout_rate': 0.3, 'learning_rate': 0.001}}</w:t>
-      </w:r>
-    </w:p>
-    <w:p>
-      <w:r>
-        <w:t>optimizer: {'parameters': {'lr': 0.001, 'weight_decay': 1e-05}, 'type': 'Adam'}</w:t>
-      </w:r>
-    </w:p>
-    <w:p>
-      <w:pPr>
-        <w:pStyle w:val="Heading2"/>
-      </w:pPr>
-      <w:r>
-        <w:t>Task: Run-57583ace</w:t>
-      </w:r>
-    </w:p>
-    <w:p>
-      <w:pPr>
-        <w:pStyle w:val="Heading3"/>
-      </w:pPr>
-      <w:r>
-        <w:t>Configuration:</w:t>
-      </w:r>
-    </w:p>
-    <w:p>
-      <w:r>
-        <w:t>dataset: {'class_distribution': {'test': {0: 40, 1: 8}, 'train': {0: 248, 1: 132}}, 'test_size': 48, 'train_size': 380}</w:t>
-      </w:r>
-    </w:p>
-    <w:p>
-      <w:r>
-        <w:t>loss_function: {'parameters': {'alpha': 2.0, 'gamma': 3.0, 'pos_weight': [1, 2]}, 'type': 'BCEWithLogitsLoss'}</w:t>
-      </w:r>
-    </w:p>
-    <w:p>
-      <w:r>
-        <w:t>model: {'architecture': 'MultiBranchECGNet', 'num_channels': 8, 'num_classes': 2, 'parameters': {'dropout_rate': 0.3, 'learning_rate': 0.001}}</w:t>
-      </w:r>
-    </w:p>
-    <w:p>
-      <w:r>
-        <w:t>optimizer: {'parameters': {'lr': 0.001, 'weight_decay': 1e-05}, 'type': 'Adam'}</w:t>
-      </w:r>
-    </w:p>
-    <w:p>
-      <w:pPr>
-        <w:pStyle w:val="Heading2"/>
-      </w:pPr>
-      <w:r>
-        <w:t>Task: Run-cb5ff308</w:t>
-      </w:r>
-    </w:p>
-    <w:p>
-      <w:pPr>
-        <w:pStyle w:val="Heading3"/>
-      </w:pPr>
-      <w:r>
-        <w:t>Configuration:</w:t>
-      </w:r>
-    </w:p>
-    <w:p>
-      <w:r>
-        <w:t>dataset: {'class_distribution': {'test': {0: 40, 1: 8}, 'train': {0: 248, 1: 132}}, 'test_size': 48, 'train_size': 380}</w:t>
-      </w:r>
-    </w:p>
-    <w:p>
-      <w:r>
-        <w:t>loss_function: {'parameters': {'alpha': 2.0, 'gamma': 3.0, 'pos_weight': [2, 1]}, 'type': 'BCEWithLogitsLoss'}</w:t>
-      </w:r>
-    </w:p>
-    <w:p>
-      <w:r>
-        <w:t>model: {'architecture': 'MultiBranchECGNet', 'num_channels': 8, 'num_classes': 2, 'parameters': {'dropout_rate': 0.3, 'learning_rate': 0.001}}</w:t>
-      </w:r>
-    </w:p>
-    <w:p>
-      <w:r>
-        <w:t>optimizer: {'parameters': {'lr': 0.001, 'weight_decay': 1e-05}, 'type': 'Adam'}</w:t>
-      </w:r>
-    </w:p>
-    <w:p>
-      <w:pPr>
-        <w:pStyle w:val="Heading2"/>
-      </w:pPr>
-      <w:r>
-        <w:t>Task: Run-23a8d16a</w:t>
-      </w:r>
-    </w:p>
-    <w:p>
-      <w:pPr>
-        <w:pStyle w:val="Heading3"/>
-      </w:pPr>
-      <w:r>
-        <w:t>Configuration:</w:t>
-      </w:r>
-    </w:p>
-    <w:p>
-      <w:r>
-        <w:t>dataset: {'class_distribution': {'test': {0: 40, 1: 8}, 'train': {0: 248, 1: 132}}, 'test_size': 48, 'train_size': 380}</w:t>
-      </w:r>
-    </w:p>
-    <w:p>
-      <w:r>
-        <w:t>loss_function: {'parameters': {'alpha': 2.0, 'gamma': 3.0, 'pos_weight': [6, 1]}, 'type': 'BCEWithLogitsLoss'}</w:t>
-      </w:r>
-    </w:p>
-    <w:p>
-      <w:r>
-        <w:t>model: {'architecture': 'MultiBranchECGNet', 'num_channels': 8, 'num_classes': 2, 'parameters': {'dropout_rate': 0.5, 'learning_rate': 0.001}}</w:t>
-      </w:r>
-    </w:p>
-    <w:p>
-      <w:r>
-        <w:t>optimizer: {'parameters': {'lr': 0.001, 'weight_decay': 0.0001}, 'type': 'Adam'}</w:t>
-      </w:r>
-    </w:p>
-    <w:p>
-      <w:pPr>
-        <w:pStyle w:val="Heading2"/>
-      </w:pPr>
-      <w:r>
-        <w:t>Task: Run-ca8c66a7</w:t>
-      </w:r>
-    </w:p>
-    <w:p>
-      <w:pPr>
-        <w:pStyle w:val="Heading3"/>
-      </w:pPr>
-      <w:r>
-        <w:t>Configuration:</w:t>
-      </w:r>
-    </w:p>
-    <w:p>
-      <w:r>
-        <w:t>dataset: {'class_distribution': {'test': {0: 40, 1: 8}, 'train': {0: 248, 1: 132}}, 'test_size': 48, 'train_size': 380}</w:t>
-      </w:r>
-    </w:p>
-    <w:p>
-      <w:r>
-        <w:t>loss_function: {'parameters': {'alpha': 2.0, 'gamma': 3.0, 'pos_weight': [1, 6]}, 'type': 'BCEWithLogitsLoss'}</w:t>
-      </w:r>
-    </w:p>
-    <w:p>
-      <w:r>
-        <w:t>model: {'architecture': 'MultiBranchECGNet', 'num_channels': 8, 'num_classes': 2, 'parameters': {'dropout_rate': 0.5, 'learning_rate': 0.001}}</w:t>
-      </w:r>
-    </w:p>
-    <w:p>
-      <w:r>
-        <w:t>optimizer: {'parameters': {'lr': 0.001, 'weight_decay': 0.0001}, 'type': 'Adam'}</w:t>
-      </w:r>
-    </w:p>
-    <w:p>
-      <w:pPr>
-        <w:pStyle w:val="Heading2"/>
-      </w:pPr>
-      <w:r>
-        <w:t>Task: Run-20fb01d2</w:t>
-      </w:r>
-    </w:p>
-    <w:p>
-      <w:pPr>
-        <w:pStyle w:val="Heading3"/>
-      </w:pPr>
-      <w:r>
-        <w:t>Configuration:</w:t>
-      </w:r>
-    </w:p>
-    <w:p>
-      <w:r>
-        <w:t>dataset: {'class_distribution': {'test': {0: 40, 1: 8}, 'train': {0: 248, 1: 132}}, 'test_size': 48, 'train_size': 380}</w:t>
-      </w:r>
-    </w:p>
-    <w:p>
-      <w:r>
-        <w:t>loss_function: {'parameters': {'alpha': 3.0, 'gamma': 4.0, 'pos_weight': [1, 6]}, 'type': 'FocalLoss'}</w:t>
-      </w:r>
-    </w:p>
-    <w:p>
-      <w:r>
-        <w:t>model: {'architecture': 'MultiBranchECGNet', 'num_channels': 8, 'num_classes': 2, 'parameters': {'dropout_rate': 0.5, 'learning_rate': 0.001}}</w:t>
-      </w:r>
-    </w:p>
-    <w:p>
-      <w:r>
-        <w:t>optimizer: {'parameters': {'lr': 0.001, 'weight_decay': 0.0001}, 'type': 'Adam'}</w:t>
-      </w:r>
-    </w:p>
-    <w:p>
-      <w:pPr>
-        <w:pStyle w:val="Heading2"/>
-      </w:pPr>
-      <w:r>
-        <w:t>Task: Run-9255d68e</w:t>
-      </w:r>
-    </w:p>
-    <w:p>
-      <w:pPr>
-        <w:pStyle w:val="Heading3"/>
-      </w:pPr>
-      <w:r>
-        <w:t>Configuration:</w:t>
-      </w:r>
-    </w:p>
-    <w:p>
-      <w:r>
-        <w:t>dataset: {'class_distribution': {'test': {0: 40, 1: 8}, 'train': {0: 132, 1: 132}}, 'test_size': 48, 'train_size': 264}</w:t>
-      </w:r>
-    </w:p>
-    <w:p>
-      <w:r>
-        <w:t>loss_function: {'parameters': {'alpha': 2.0, 'gamma': 3.0, 'pos_weight': [1, 6]}, 'type': 'FocalLoss'}</w:t>
-      </w:r>
-    </w:p>
-    <w:p>
-      <w:r>
-        <w:t>model: {'architecture': 'MultiBranchECGNet', 'num_channels': 8, 'num_classes': 2, 'parameters': {'dropout_rate': 0.5, 'learning_rate': 0.001}}</w:t>
-      </w:r>
-    </w:p>
-    <w:p>
-      <w:r>
-        <w:t>optimizer: {'parameters': {'lr': 0.001, 'weight_decay': 0.0001}, 'type': 'Adam'}</w:t>
-      </w:r>
-    </w:p>
-    <w:p>
-      <w:pPr>
-        <w:pStyle w:val="Heading2"/>
-      </w:pPr>
-      <w:r>
-        <w:t>Task: Run-006d95fc</w:t>
-      </w:r>
-    </w:p>
-    <w:p>
-      <w:pPr>
-        <w:pStyle w:val="Heading3"/>
-      </w:pPr>
-      <w:r>
-        <w:t>Configuration:</w:t>
-      </w:r>
-    </w:p>
-    <w:p>
-      <w:r>
-        <w:t>dataset: {'class_distribution': {'test': {0: 40, 1: 8}, 'train': {0: 132, 1: 132}}, 'test_size': 48, 'train_size': 264}</w:t>
-      </w:r>
-    </w:p>
-    <w:p>
-      <w:r>
-        <w:t>loss_function: {'parameters': {'alpha': 2.0, 'gamma': 3.0, 'pos_weight': [1, 6]}, 'type': 'BCEWithLogitsLoss'}</w:t>
-      </w:r>
-    </w:p>
-    <w:p>
-      <w:r>
-        <w:t>model: {'architecture': 'MultiBranchECGNet', 'num_channels': 8, 'num_classes': 2, 'parameters': {'dropout_rate': 0.5, 'learning_rate': 0.001}}</w:t>
-      </w:r>
-    </w:p>
-    <w:p>
-      <w:r>
-        <w:t>optimizer: {'parameters': {'lr': 0.001, 'weight_decay': 0.0001}, 'type': 'Adam'}</w:t>
-      </w:r>
-    </w:p>
-    <w:p>
-      <w:pPr>
-        <w:pStyle w:val="Heading2"/>
-      </w:pPr>
-      <w:r>
-        <w:t>Task: Run-3347a14f</w:t>
-      </w:r>
-    </w:p>
-    <w:p>
-      <w:pPr>
-        <w:pStyle w:val="Heading3"/>
-      </w:pPr>
-      <w:r>
-        <w:t>Configuration:</w:t>
-      </w:r>
-    </w:p>
-    <w:p>
-      <w:r>
-        <w:t>dataset: {'class_distribution': {'test': {0: 40, 1: 8}, 'train': {0: 132, 1: 132}}, 'test_size': 48, 'train_size': 264}</w:t>
-      </w:r>
-    </w:p>
-    <w:p>
-      <w:r>
-        <w:t>loss_function: {'parameters': {'alpha': 1.0, 'gamma': 0.5, 'pos_weight': [1, 6]}, 'type': 'FocalLoss'}</w:t>
-      </w:r>
-    </w:p>
-    <w:p>
-      <w:r>
-        <w:t>model: {'architecture': 'MultiBranchECGNet', 'num_channels': 8, 'num_classes': 2, 'parameters': {'dropout_rate': 0.5, 'learning_rate': 0.001}}</w:t>
-      </w:r>
-    </w:p>
-    <w:p>
-      <w:r>
-        <w:t>optimizer: {'parameters': {'lr': 0.001, 'weight_decay': 0.0001}, 'type': 'Adam'}</w:t>
-      </w:r>
-    </w:p>
-    <w:p>
-      <w:pPr>
-        <w:pStyle w:val="Heading2"/>
-      </w:pPr>
-      <w:r>
-        <w:t>Task: Run-16b9c735</w:t>
-      </w:r>
-    </w:p>
-    <w:p>
-      <w:pPr>
-        <w:pStyle w:val="Heading3"/>
-      </w:pPr>
-      <w:r>
-        <w:t>Configuration:</w:t>
-      </w:r>
-    </w:p>
-    <w:p>
-      <w:r>
-        <w:t>dataset: {'class_distribution': {'test': {0: 40, 1: 8}, 'train': {0: 132, 1: 132}}, 'test_size': 48, 'train_size': 264}</w:t>
-      </w:r>
-    </w:p>
-    <w:p>
-      <w:r>
-        <w:t>loss_function: {'parameters': {'alpha': 1.0, 'gamma': 1, 'pos_weight': [1, 6]}, 'type': 'FocalLoss'}</w:t>
-      </w:r>
-    </w:p>
-    <w:p>
-      <w:r>
-        <w:t>model: {'architecture': 'MultiBranchECGNet', 'num_channels': 8, 'num_classes': 2, 'parameters': {'dropout_rate': 0.5, 'learning_rate': 0.001}}</w:t>
-      </w:r>
-    </w:p>
-    <w:p>
-      <w:r>
-        <w:t>optimizer: {'parameters': {'lr': 0.001, 'weight_decay': 0.0001}, 'type': 'Adam'}</w:t>
-      </w:r>
-    </w:p>
-    <w:p>
-      <w:pPr>
-        <w:pStyle w:val="Heading2"/>
-      </w:pPr>
-      <w:r>
-        <w:t>Task: Run-29bc190c</w:t>
-      </w:r>
-    </w:p>
-    <w:p>
-      <w:pPr>
-        <w:pStyle w:val="Heading3"/>
-      </w:pPr>
-      <w:r>
-        <w:t>Configuration:</w:t>
-      </w:r>
-    </w:p>
-    <w:p>
-      <w:r>
-        <w:t>dataset: {'class_distribution': {'test': {0: 40, 1: 8}, 'train': {0: 248, 1: 132}}, 'test_size': 48, 'train_size': 380}</w:t>
-      </w:r>
-    </w:p>
-    <w:p>
-      <w:r>
-        <w:t>loss_function: {'parameters': {'alpha': 1.0, 'gamma': 1, 'pos_weight': [1, 3]}, 'type': 'FocalLoss'}</w:t>
-      </w:r>
-    </w:p>
-    <w:p>
-      <w:r>
-        <w:t>model: {'architecture': 'MultiBranchECGNet', 'num_channels': 8, 'num_classes': 2, 'parameters': {'dropout_rate': 0.1, 'learning_rate': 0.001}}</w:t>
-      </w:r>
-    </w:p>
-    <w:p>
-      <w:r>
-        <w:t>optimizer: {'parameters': {'lr': 0.001, 'weight_decay': 1e-05}, 'type': 'Adam'}</w:t>
-      </w:r>
-    </w:p>
-    <w:p>
-      <w:pPr>
-        <w:pStyle w:val="Heading2"/>
-      </w:pPr>
-      <w:r>
         <w:t>Metrics Summary</w:t>
       </w:r>
     </w:p>
@@ -421,20 +25,17 @@
         <w:tblLook w:firstColumn="1" w:firstRow="1" w:lastColumn="0" w:lastRow="0" w:noHBand="0" w:noVBand="1" w:val="04A0"/>
       </w:tblPr>
       <w:tblGrid>
-        <w:gridCol w:w="960"/>
-        <w:gridCol w:w="960"/>
-        <w:gridCol w:w="960"/>
-        <w:gridCol w:w="960"/>
-        <w:gridCol w:w="960"/>
-        <w:gridCol w:w="960"/>
-        <w:gridCol w:w="960"/>
-        <w:gridCol w:w="960"/>
-        <w:gridCol w:w="960"/>
+        <w:gridCol w:w="1440"/>
+        <w:gridCol w:w="1440"/>
+        <w:gridCol w:w="1440"/>
+        <w:gridCol w:w="1440"/>
+        <w:gridCol w:w="1440"/>
+        <w:gridCol w:w="1440"/>
       </w:tblGrid>
       <w:tr>
         <w:tc>
           <w:tcPr>
-            <w:tcW w:type="dxa" w:w="960"/>
+            <w:tcW w:type="dxa" w:w="1440"/>
           </w:tcPr>
           <w:p>
             <w:r>
@@ -444,7 +45,7 @@
         </w:tc>
         <w:tc>
           <w:tcPr>
-            <w:tcW w:type="dxa" w:w="960"/>
+            <w:tcW w:type="dxa" w:w="1440"/>
           </w:tcPr>
           <w:p>
             <w:r>
@@ -454,7 +55,7 @@
         </w:tc>
         <w:tc>
           <w:tcPr>
-            <w:tcW w:type="dxa" w:w="960"/>
+            <w:tcW w:type="dxa" w:w="1440"/>
           </w:tcPr>
           <w:p>
             <w:r>
@@ -464,7 +65,879 @@
         </w:tc>
         <w:tc>
           <w:tcPr>
-            <w:tcW w:type="dxa" w:w="960"/>
+            <w:tcW w:type="dxa" w:w="1440"/>
+          </w:tcPr>
+          <w:p>
+            <w:r>
+              <w:t>Specificity</w:t>
+            </w:r>
+          </w:p>
+        </w:tc>
+        <w:tc>
+          <w:tcPr>
+            <w:tcW w:type="dxa" w:w="1440"/>
+          </w:tcPr>
+          <w:p>
+            <w:r>
+              <w:t>Sensitivity</w:t>
+            </w:r>
+          </w:p>
+        </w:tc>
+        <w:tc>
+          <w:tcPr>
+            <w:tcW w:type="dxa" w:w="1440"/>
+          </w:tcPr>
+          <w:p>
+            <w:r>
+              <w:t>Classes Distribution</w:t>
+            </w:r>
+          </w:p>
+        </w:tc>
+      </w:tr>
+      <w:tr>
+        <w:tc>
+          <w:tcPr>
+            <w:tcW w:type="dxa" w:w="1440"/>
+          </w:tcPr>
+          <w:p>
+            <w:r>
+              <w:t>Run-20241115-135615</w:t>
+            </w:r>
+          </w:p>
+        </w:tc>
+        <w:tc>
+          <w:tcPr>
+            <w:tcW w:type="dxa" w:w="1440"/>
+          </w:tcPr>
+          <w:p>
+            <w:r>
+              <w:t>0.919</w:t>
+            </w:r>
+          </w:p>
+        </w:tc>
+        <w:tc>
+          <w:tcPr>
+            <w:tcW w:type="dxa" w:w="1440"/>
+          </w:tcPr>
+          <w:p>
+            <w:r>
+              <w:t>0.850</w:t>
+            </w:r>
+          </w:p>
+        </w:tc>
+        <w:tc>
+          <w:tcPr>
+            <w:tcW w:type="dxa" w:w="1440"/>
+          </w:tcPr>
+          <w:p>
+            <w:r>
+              <w:t>0.850</w:t>
+            </w:r>
+          </w:p>
+        </w:tc>
+        <w:tc>
+          <w:tcPr>
+            <w:tcW w:type="dxa" w:w="1440"/>
+          </w:tcPr>
+          <w:p>
+            <w:r>
+              <w:t>0.625</w:t>
+            </w:r>
+          </w:p>
+        </w:tc>
+        <w:tc>
+          <w:tcPr>
+            <w:tcW w:type="dxa" w:w="1440"/>
+          </w:tcPr>
+          <w:p>
+            <w:r>
+              <w:t>{'test': {0: 40, 1: 8}, 'train': {0: 248, 1: 132}}</w:t>
+            </w:r>
+          </w:p>
+        </w:tc>
+      </w:tr>
+      <w:tr>
+        <w:tc>
+          <w:tcPr>
+            <w:tcW w:type="dxa" w:w="1440"/>
+          </w:tcPr>
+          <w:p>
+            <w:r>
+              <w:t>Run-57583ace</w:t>
+            </w:r>
+          </w:p>
+        </w:tc>
+        <w:tc>
+          <w:tcPr>
+            <w:tcW w:type="dxa" w:w="1440"/>
+          </w:tcPr>
+          <w:p>
+            <w:r>
+              <w:t>0.872</w:t>
+            </w:r>
+          </w:p>
+        </w:tc>
+        <w:tc>
+          <w:tcPr>
+            <w:tcW w:type="dxa" w:w="1440"/>
+          </w:tcPr>
+          <w:p>
+            <w:r>
+              <w:t>0.850</w:t>
+            </w:r>
+          </w:p>
+        </w:tc>
+        <w:tc>
+          <w:tcPr>
+            <w:tcW w:type="dxa" w:w="1440"/>
+          </w:tcPr>
+          <w:p>
+            <w:r>
+              <w:t>0.850</w:t>
+            </w:r>
+          </w:p>
+        </w:tc>
+        <w:tc>
+          <w:tcPr>
+            <w:tcW w:type="dxa" w:w="1440"/>
+          </w:tcPr>
+          <w:p>
+            <w:r>
+              <w:t>0.375</w:t>
+            </w:r>
+          </w:p>
+        </w:tc>
+        <w:tc>
+          <w:tcPr>
+            <w:tcW w:type="dxa" w:w="1440"/>
+          </w:tcPr>
+          <w:p>
+            <w:r>
+              <w:t>{'test': {0: 40, 1: 8}, 'train': {0: 248, 1: 132}}</w:t>
+            </w:r>
+          </w:p>
+        </w:tc>
+      </w:tr>
+      <w:tr>
+        <w:tc>
+          <w:tcPr>
+            <w:tcW w:type="dxa" w:w="1440"/>
+          </w:tcPr>
+          <w:p>
+            <w:r>
+              <w:t>Run-cb5ff308</w:t>
+            </w:r>
+          </w:p>
+        </w:tc>
+        <w:tc>
+          <w:tcPr>
+            <w:tcW w:type="dxa" w:w="1440"/>
+          </w:tcPr>
+          <w:p>
+            <w:r>
+              <w:t>0.865</w:t>
+            </w:r>
+          </w:p>
+        </w:tc>
+        <w:tc>
+          <w:tcPr>
+            <w:tcW w:type="dxa" w:w="1440"/>
+          </w:tcPr>
+          <w:p>
+            <w:r>
+              <w:t>0.800</w:t>
+            </w:r>
+          </w:p>
+        </w:tc>
+        <w:tc>
+          <w:tcPr>
+            <w:tcW w:type="dxa" w:w="1440"/>
+          </w:tcPr>
+          <w:p>
+            <w:r>
+              <w:t>0.800</w:t>
+            </w:r>
+          </w:p>
+        </w:tc>
+        <w:tc>
+          <w:tcPr>
+            <w:tcW w:type="dxa" w:w="1440"/>
+          </w:tcPr>
+          <w:p>
+            <w:r>
+              <w:t>0.375</w:t>
+            </w:r>
+          </w:p>
+        </w:tc>
+        <w:tc>
+          <w:tcPr>
+            <w:tcW w:type="dxa" w:w="1440"/>
+          </w:tcPr>
+          <w:p>
+            <w:r>
+              <w:t>{'test': {0: 40, 1: 8}, 'train': {0: 248, 1: 132}}</w:t>
+            </w:r>
+          </w:p>
+        </w:tc>
+      </w:tr>
+      <w:tr>
+        <w:tc>
+          <w:tcPr>
+            <w:tcW w:type="dxa" w:w="1440"/>
+          </w:tcPr>
+          <w:p>
+            <w:r>
+              <w:t>Run-23a8d16a</w:t>
+            </w:r>
+          </w:p>
+        </w:tc>
+        <w:tc>
+          <w:tcPr>
+            <w:tcW w:type="dxa" w:w="1440"/>
+          </w:tcPr>
+          <w:p>
+            <w:r>
+              <w:t>0.886</w:t>
+            </w:r>
+          </w:p>
+        </w:tc>
+        <w:tc>
+          <w:tcPr>
+            <w:tcW w:type="dxa" w:w="1440"/>
+          </w:tcPr>
+          <w:p>
+            <w:r>
+              <w:t>0.775</w:t>
+            </w:r>
+          </w:p>
+        </w:tc>
+        <w:tc>
+          <w:tcPr>
+            <w:tcW w:type="dxa" w:w="1440"/>
+          </w:tcPr>
+          <w:p>
+            <w:r>
+              <w:t>0.775</w:t>
+            </w:r>
+          </w:p>
+        </w:tc>
+        <w:tc>
+          <w:tcPr>
+            <w:tcW w:type="dxa" w:w="1440"/>
+          </w:tcPr>
+          <w:p>
+            <w:r>
+              <w:t>0.500</w:t>
+            </w:r>
+          </w:p>
+        </w:tc>
+        <w:tc>
+          <w:tcPr>
+            <w:tcW w:type="dxa" w:w="1440"/>
+          </w:tcPr>
+          <w:p>
+            <w:r>
+              <w:t>{'test': {0: 40, 1: 8}, 'train': {0: 248, 1: 132}}</w:t>
+            </w:r>
+          </w:p>
+        </w:tc>
+      </w:tr>
+      <w:tr>
+        <w:tc>
+          <w:tcPr>
+            <w:tcW w:type="dxa" w:w="1440"/>
+          </w:tcPr>
+          <w:p>
+            <w:r>
+              <w:t>Run-ca8c66a7</w:t>
+            </w:r>
+          </w:p>
+        </w:tc>
+        <w:tc>
+          <w:tcPr>
+            <w:tcW w:type="dxa" w:w="1440"/>
+          </w:tcPr>
+          <w:p>
+            <w:r>
+              <w:t>0.941</w:t>
+            </w:r>
+          </w:p>
+        </w:tc>
+        <w:tc>
+          <w:tcPr>
+            <w:tcW w:type="dxa" w:w="1440"/>
+          </w:tcPr>
+          <w:p>
+            <w:r>
+              <w:t>0.800</w:t>
+            </w:r>
+          </w:p>
+        </w:tc>
+        <w:tc>
+          <w:tcPr>
+            <w:tcW w:type="dxa" w:w="1440"/>
+          </w:tcPr>
+          <w:p>
+            <w:r>
+              <w:t>0.800</w:t>
+            </w:r>
+          </w:p>
+        </w:tc>
+        <w:tc>
+          <w:tcPr>
+            <w:tcW w:type="dxa" w:w="1440"/>
+          </w:tcPr>
+          <w:p>
+            <w:r>
+              <w:t>0.750</w:t>
+            </w:r>
+          </w:p>
+        </w:tc>
+        <w:tc>
+          <w:tcPr>
+            <w:tcW w:type="dxa" w:w="1440"/>
+          </w:tcPr>
+          <w:p>
+            <w:r>
+              <w:t>{'test': {0: 40, 1: 8}, 'train': {0: 248, 1: 132}}</w:t>
+            </w:r>
+          </w:p>
+        </w:tc>
+      </w:tr>
+      <w:tr>
+        <w:tc>
+          <w:tcPr>
+            <w:tcW w:type="dxa" w:w="1440"/>
+          </w:tcPr>
+          <w:p>
+            <w:r>
+              <w:t>Run-20fb01d2</w:t>
+            </w:r>
+          </w:p>
+        </w:tc>
+        <w:tc>
+          <w:tcPr>
+            <w:tcW w:type="dxa" w:w="1440"/>
+          </w:tcPr>
+          <w:p>
+            <w:r>
+              <w:t>0.939</w:t>
+            </w:r>
+          </w:p>
+        </w:tc>
+        <w:tc>
+          <w:tcPr>
+            <w:tcW w:type="dxa" w:w="1440"/>
+          </w:tcPr>
+          <w:p>
+            <w:r>
+              <w:t>0.775</w:t>
+            </w:r>
+          </w:p>
+        </w:tc>
+        <w:tc>
+          <w:tcPr>
+            <w:tcW w:type="dxa" w:w="1440"/>
+          </w:tcPr>
+          <w:p>
+            <w:r>
+              <w:t>0.775</w:t>
+            </w:r>
+          </w:p>
+        </w:tc>
+        <w:tc>
+          <w:tcPr>
+            <w:tcW w:type="dxa" w:w="1440"/>
+          </w:tcPr>
+          <w:p>
+            <w:r>
+              <w:t>0.750</w:t>
+            </w:r>
+          </w:p>
+        </w:tc>
+        <w:tc>
+          <w:tcPr>
+            <w:tcW w:type="dxa" w:w="1440"/>
+          </w:tcPr>
+          <w:p>
+            <w:r>
+              <w:t>{'test': {0: 40, 1: 8}, 'train': {0: 248, 1: 132}}</w:t>
+            </w:r>
+          </w:p>
+        </w:tc>
+      </w:tr>
+      <w:tr>
+        <w:tc>
+          <w:tcPr>
+            <w:tcW w:type="dxa" w:w="1440"/>
+          </w:tcPr>
+          <w:p>
+            <w:r>
+              <w:t>Run-9255d68e</w:t>
+            </w:r>
+          </w:p>
+        </w:tc>
+        <w:tc>
+          <w:tcPr>
+            <w:tcW w:type="dxa" w:w="1440"/>
+          </w:tcPr>
+          <w:p>
+            <w:r>
+              <w:t>0.923</w:t>
+            </w:r>
+          </w:p>
+        </w:tc>
+        <w:tc>
+          <w:tcPr>
+            <w:tcW w:type="dxa" w:w="1440"/>
+          </w:tcPr>
+          <w:p>
+            <w:r>
+              <w:t>0.600</w:t>
+            </w:r>
+          </w:p>
+        </w:tc>
+        <w:tc>
+          <w:tcPr>
+            <w:tcW w:type="dxa" w:w="1440"/>
+          </w:tcPr>
+          <w:p>
+            <w:r>
+              <w:t>0.600</w:t>
+            </w:r>
+          </w:p>
+        </w:tc>
+        <w:tc>
+          <w:tcPr>
+            <w:tcW w:type="dxa" w:w="1440"/>
+          </w:tcPr>
+          <w:p>
+            <w:r>
+              <w:t>0.750</w:t>
+            </w:r>
+          </w:p>
+        </w:tc>
+        <w:tc>
+          <w:tcPr>
+            <w:tcW w:type="dxa" w:w="1440"/>
+          </w:tcPr>
+          <w:p>
+            <w:r>
+              <w:t>{'test': {0: 40, 1: 8}, 'train': {0: 132, 1: 132}}</w:t>
+            </w:r>
+          </w:p>
+        </w:tc>
+      </w:tr>
+      <w:tr>
+        <w:tc>
+          <w:tcPr>
+            <w:tcW w:type="dxa" w:w="1440"/>
+          </w:tcPr>
+          <w:p>
+            <w:r>
+              <w:t>Run-006d95fc</w:t>
+            </w:r>
+          </w:p>
+        </w:tc>
+        <w:tc>
+          <w:tcPr>
+            <w:tcW w:type="dxa" w:w="1440"/>
+          </w:tcPr>
+          <w:p>
+            <w:r>
+              <w:t>0.943</w:t>
+            </w:r>
+          </w:p>
+        </w:tc>
+        <w:tc>
+          <w:tcPr>
+            <w:tcW w:type="dxa" w:w="1440"/>
+          </w:tcPr>
+          <w:p>
+            <w:r>
+              <w:t>0.825</w:t>
+            </w:r>
+          </w:p>
+        </w:tc>
+        <w:tc>
+          <w:tcPr>
+            <w:tcW w:type="dxa" w:w="1440"/>
+          </w:tcPr>
+          <w:p>
+            <w:r>
+              <w:t>0.825</w:t>
+            </w:r>
+          </w:p>
+        </w:tc>
+        <w:tc>
+          <w:tcPr>
+            <w:tcW w:type="dxa" w:w="1440"/>
+          </w:tcPr>
+          <w:p>
+            <w:r>
+              <w:t>0.750</w:t>
+            </w:r>
+          </w:p>
+        </w:tc>
+        <w:tc>
+          <w:tcPr>
+            <w:tcW w:type="dxa" w:w="1440"/>
+          </w:tcPr>
+          <w:p>
+            <w:r>
+              <w:t>{'test': {0: 40, 1: 8}, 'train': {0: 132, 1: 132}}</w:t>
+            </w:r>
+          </w:p>
+        </w:tc>
+      </w:tr>
+      <w:tr>
+        <w:tc>
+          <w:tcPr>
+            <w:tcW w:type="dxa" w:w="1440"/>
+          </w:tcPr>
+          <w:p>
+            <w:r>
+              <w:t>Run-3347a14f</w:t>
+            </w:r>
+          </w:p>
+        </w:tc>
+        <w:tc>
+          <w:tcPr>
+            <w:tcW w:type="dxa" w:w="1440"/>
+          </w:tcPr>
+          <w:p>
+            <w:r>
+              <w:t>0.833</w:t>
+            </w:r>
+          </w:p>
+        </w:tc>
+        <w:tc>
+          <w:tcPr>
+            <w:tcW w:type="dxa" w:w="1440"/>
+          </w:tcPr>
+          <w:p>
+            <w:r>
+              <w:t>1.000</w:t>
+            </w:r>
+          </w:p>
+        </w:tc>
+        <w:tc>
+          <w:tcPr>
+            <w:tcW w:type="dxa" w:w="1440"/>
+          </w:tcPr>
+          <w:p>
+            <w:r>
+              <w:t>1.000</w:t>
+            </w:r>
+          </w:p>
+        </w:tc>
+        <w:tc>
+          <w:tcPr>
+            <w:tcW w:type="dxa" w:w="1440"/>
+          </w:tcPr>
+          <w:p>
+            <w:r>
+              <w:t>0.000</w:t>
+            </w:r>
+          </w:p>
+        </w:tc>
+        <w:tc>
+          <w:tcPr>
+            <w:tcW w:type="dxa" w:w="1440"/>
+          </w:tcPr>
+          <w:p>
+            <w:r>
+              <w:t>{'test': {0: 40, 1: 8}, 'train': {0: 132, 1: 132}}</w:t>
+            </w:r>
+          </w:p>
+        </w:tc>
+      </w:tr>
+      <w:tr>
+        <w:tc>
+          <w:tcPr>
+            <w:tcW w:type="dxa" w:w="1440"/>
+          </w:tcPr>
+          <w:p>
+            <w:r>
+              <w:t>Run-16b9c735</w:t>
+            </w:r>
+          </w:p>
+        </w:tc>
+        <w:tc>
+          <w:tcPr>
+            <w:tcW w:type="dxa" w:w="1440"/>
+          </w:tcPr>
+          <w:p>
+            <w:r>
+              <w:t>0.939</w:t>
+            </w:r>
+          </w:p>
+        </w:tc>
+        <w:tc>
+          <w:tcPr>
+            <w:tcW w:type="dxa" w:w="1440"/>
+          </w:tcPr>
+          <w:p>
+            <w:r>
+              <w:t>0.775</w:t>
+            </w:r>
+          </w:p>
+        </w:tc>
+        <w:tc>
+          <w:tcPr>
+            <w:tcW w:type="dxa" w:w="1440"/>
+          </w:tcPr>
+          <w:p>
+            <w:r>
+              <w:t>0.775</w:t>
+            </w:r>
+          </w:p>
+        </w:tc>
+        <w:tc>
+          <w:tcPr>
+            <w:tcW w:type="dxa" w:w="1440"/>
+          </w:tcPr>
+          <w:p>
+            <w:r>
+              <w:t>0.750</w:t>
+            </w:r>
+          </w:p>
+        </w:tc>
+        <w:tc>
+          <w:tcPr>
+            <w:tcW w:type="dxa" w:w="1440"/>
+          </w:tcPr>
+          <w:p>
+            <w:r>
+              <w:t>{'test': {0: 40, 1: 8}, 'train': {0: 132, 1: 132}}</w:t>
+            </w:r>
+          </w:p>
+        </w:tc>
+      </w:tr>
+      <w:tr>
+        <w:tc>
+          <w:tcPr>
+            <w:tcW w:type="dxa" w:w="1440"/>
+          </w:tcPr>
+          <w:p>
+            <w:r>
+              <w:t>Run-29bc190c</w:t>
+            </w:r>
+          </w:p>
+        </w:tc>
+        <w:tc>
+          <w:tcPr>
+            <w:tcW w:type="dxa" w:w="1440"/>
+          </w:tcPr>
+          <w:p>
+            <w:r>
+              <w:t>0.917</w:t>
+            </w:r>
+          </w:p>
+        </w:tc>
+        <w:tc>
+          <w:tcPr>
+            <w:tcW w:type="dxa" w:w="1440"/>
+          </w:tcPr>
+          <w:p>
+            <w:r>
+              <w:t>0.825</w:t>
+            </w:r>
+          </w:p>
+        </w:tc>
+        <w:tc>
+          <w:tcPr>
+            <w:tcW w:type="dxa" w:w="1440"/>
+          </w:tcPr>
+          <w:p>
+            <w:r>
+              <w:t>0.825</w:t>
+            </w:r>
+          </w:p>
+        </w:tc>
+        <w:tc>
+          <w:tcPr>
+            <w:tcW w:type="dxa" w:w="1440"/>
+          </w:tcPr>
+          <w:p>
+            <w:r>
+              <w:t>0.625</w:t>
+            </w:r>
+          </w:p>
+        </w:tc>
+        <w:tc>
+          <w:tcPr>
+            <w:tcW w:type="dxa" w:w="1440"/>
+          </w:tcPr>
+          <w:p>
+            <w:r>
+              <w:t>{'test': {0: 40, 1: 8}, 'train': {0: 248, 1: 132}}</w:t>
+            </w:r>
+          </w:p>
+        </w:tc>
+      </w:tr>
+      <w:tr>
+        <w:tc>
+          <w:tcPr>
+            <w:tcW w:type="dxa" w:w="1440"/>
+          </w:tcPr>
+          <w:p>
+            <w:r>
+              <w:t>Run-ca8b8201</w:t>
+            </w:r>
+          </w:p>
+        </w:tc>
+        <w:tc>
+          <w:tcPr>
+            <w:tcW w:type="dxa" w:w="1440"/>
+          </w:tcPr>
+          <w:p>
+            <w:r>
+              <w:t>0.939</w:t>
+            </w:r>
+          </w:p>
+        </w:tc>
+        <w:tc>
+          <w:tcPr>
+            <w:tcW w:type="dxa" w:w="1440"/>
+          </w:tcPr>
+          <w:p>
+            <w:r>
+              <w:t>0.775</w:t>
+            </w:r>
+          </w:p>
+        </w:tc>
+        <w:tc>
+          <w:tcPr>
+            <w:tcW w:type="dxa" w:w="1440"/>
+          </w:tcPr>
+          <w:p>
+            <w:r>
+              <w:t>0.775</w:t>
+            </w:r>
+          </w:p>
+        </w:tc>
+        <w:tc>
+          <w:tcPr>
+            <w:tcW w:type="dxa" w:w="1440"/>
+          </w:tcPr>
+          <w:p>
+            <w:r>
+              <w:t>0.750</w:t>
+            </w:r>
+          </w:p>
+        </w:tc>
+        <w:tc>
+          <w:tcPr>
+            <w:tcW w:type="dxa" w:w="1440"/>
+          </w:tcPr>
+          <w:p>
+            <w:r>
+              <w:t>{'test': {0: 40, 1: 8}, 'train': {0: 248, 1: 132}}</w:t>
+            </w:r>
+          </w:p>
+        </w:tc>
+      </w:tr>
+      <w:tr>
+        <w:tc>
+          <w:tcPr>
+            <w:tcW w:type="dxa" w:w="1440"/>
+          </w:tcPr>
+          <w:p>
+            <w:r>
+              <w:t>Run-756028e1</w:t>
+            </w:r>
+          </w:p>
+        </w:tc>
+        <w:tc>
+          <w:tcPr>
+            <w:tcW w:type="dxa" w:w="1440"/>
+          </w:tcPr>
+          <w:p>
+            <w:r>
+              <w:t>0.939</w:t>
+            </w:r>
+          </w:p>
+        </w:tc>
+        <w:tc>
+          <w:tcPr>
+            <w:tcW w:type="dxa" w:w="1440"/>
+          </w:tcPr>
+          <w:p>
+            <w:r>
+              <w:t>0.775</w:t>
+            </w:r>
+          </w:p>
+        </w:tc>
+        <w:tc>
+          <w:tcPr>
+            <w:tcW w:type="dxa" w:w="1440"/>
+          </w:tcPr>
+          <w:p>
+            <w:r>
+              <w:t>0.775</w:t>
+            </w:r>
+          </w:p>
+        </w:tc>
+        <w:tc>
+          <w:tcPr>
+            <w:tcW w:type="dxa" w:w="1440"/>
+          </w:tcPr>
+          <w:p>
+            <w:r>
+              <w:t>0.750</w:t>
+            </w:r>
+          </w:p>
+        </w:tc>
+        <w:tc>
+          <w:tcPr>
+            <w:tcW w:type="dxa" w:w="1440"/>
+          </w:tcPr>
+          <w:p>
+            <w:r>
+              <w:t>{'test': {0: 40, 1: 8}, 'train': {0: 248, 1: 132}}</w:t>
+            </w:r>
+          </w:p>
+        </w:tc>
+      </w:tr>
+    </w:tbl>
+    <w:p>
+      <w:pPr>
+        <w:pStyle w:val="Heading2"/>
+      </w:pPr>
+      <w:r>
+        <w:t>Run Configs</w:t>
+      </w:r>
+    </w:p>
+    <w:tbl>
+      <w:tblPr>
+        <w:tblStyle w:val="TableGrid"/>
+        <w:tblW w:type="auto" w:w="0"/>
+        <w:tblLook w:firstColumn="1" w:firstRow="1" w:lastColumn="0" w:lastRow="0" w:noHBand="0" w:noVBand="1" w:val="04A0"/>
+      </w:tblPr>
+      <w:tblGrid>
+        <w:gridCol w:w="1234"/>
+        <w:gridCol w:w="1234"/>
+        <w:gridCol w:w="1234"/>
+        <w:gridCol w:w="1234"/>
+        <w:gridCol w:w="1234"/>
+        <w:gridCol w:w="1234"/>
+        <w:gridCol w:w="1234"/>
+      </w:tblGrid>
+      <w:tr>
+        <w:tc>
+          <w:tcPr>
+            <w:tcW w:type="dxa" w:w="1234"/>
+          </w:tcPr>
+          <w:p>
+            <w:r>
+              <w:t>Task Name</w:t>
+            </w:r>
+          </w:p>
+        </w:tc>
+        <w:tc>
+          <w:tcPr>
+            <w:tcW w:type="dxa" w:w="1234"/>
           </w:tcPr>
           <w:p>
             <w:r>
@@ -474,7 +947,7 @@
         </w:tc>
         <w:tc>
           <w:tcPr>
-            <w:tcW w:type="dxa" w:w="960"/>
+            <w:tcW w:type="dxa" w:w="1234"/>
           </w:tcPr>
           <w:p>
             <w:r>
@@ -484,7 +957,7 @@
         </w:tc>
         <w:tc>
           <w:tcPr>
-            <w:tcW w:type="dxa" w:w="960"/>
+            <w:tcW w:type="dxa" w:w="1234"/>
           </w:tcPr>
           <w:p>
             <w:r>
@@ -494,7 +967,7 @@
         </w:tc>
         <w:tc>
           <w:tcPr>
-            <w:tcW w:type="dxa" w:w="960"/>
+            <w:tcW w:type="dxa" w:w="1234"/>
           </w:tcPr>
           <w:p>
             <w:r>
@@ -504,7 +977,7 @@
         </w:tc>
         <w:tc>
           <w:tcPr>
-            <w:tcW w:type="dxa" w:w="960"/>
+            <w:tcW w:type="dxa" w:w="1234"/>
           </w:tcPr>
           <w:p>
             <w:r>
@@ -514,7 +987,7 @@
         </w:tc>
         <w:tc>
           <w:tcPr>
-            <w:tcW w:type="dxa" w:w="960"/>
+            <w:tcW w:type="dxa" w:w="1234"/>
           </w:tcPr>
           <w:p>
             <w:r>
@@ -526,7 +999,7 @@
       <w:tr>
         <w:tc>
           <w:tcPr>
-            <w:tcW w:type="dxa" w:w="960"/>
+            <w:tcW w:type="dxa" w:w="1234"/>
           </w:tcPr>
           <w:p>
             <w:r>
@@ -536,27 +1009,7 @@
         </w:tc>
         <w:tc>
           <w:tcPr>
-            <w:tcW w:type="dxa" w:w="960"/>
-          </w:tcPr>
-          <w:p>
-            <w:r>
-              <w:t>0.455</w:t>
-            </w:r>
-          </w:p>
-        </w:tc>
-        <w:tc>
-          <w:tcPr>
-            <w:tcW w:type="dxa" w:w="960"/>
-          </w:tcPr>
-          <w:p>
-            <w:r>
-              <w:t>0.625</w:t>
-            </w:r>
-          </w:p>
-        </w:tc>
-        <w:tc>
-          <w:tcPr>
-            <w:tcW w:type="dxa" w:w="960"/>
+            <w:tcW w:type="dxa" w:w="1234"/>
           </w:tcPr>
           <w:p>
             <w:r>
@@ -566,7 +1019,7 @@
         </w:tc>
         <w:tc>
           <w:tcPr>
-            <w:tcW w:type="dxa" w:w="960"/>
+            <w:tcW w:type="dxa" w:w="1234"/>
           </w:tcPr>
           <w:p>
             <w:r>
@@ -576,7 +1029,7 @@
         </w:tc>
         <w:tc>
           <w:tcPr>
-            <w:tcW w:type="dxa" w:w="960"/>
+            <w:tcW w:type="dxa" w:w="1234"/>
           </w:tcPr>
           <w:p>
             <w:r>
@@ -586,7 +1039,7 @@
         </w:tc>
         <w:tc>
           <w:tcPr>
-            <w:tcW w:type="dxa" w:w="960"/>
+            <w:tcW w:type="dxa" w:w="1234"/>
           </w:tcPr>
           <w:p>
             <w:r>
@@ -596,7 +1049,7 @@
         </w:tc>
         <w:tc>
           <w:tcPr>
-            <w:tcW w:type="dxa" w:w="960"/>
+            <w:tcW w:type="dxa" w:w="1234"/>
           </w:tcPr>
           <w:p>
             <w:r>
@@ -606,7 +1059,7 @@
         </w:tc>
         <w:tc>
           <w:tcPr>
-            <w:tcW w:type="dxa" w:w="960"/>
+            <w:tcW w:type="dxa" w:w="1234"/>
           </w:tcPr>
           <w:p>
             <w:r>
@@ -618,7 +1071,7 @@
       <w:tr>
         <w:tc>
           <w:tcPr>
-            <w:tcW w:type="dxa" w:w="960"/>
+            <w:tcW w:type="dxa" w:w="1234"/>
           </w:tcPr>
           <w:p>
             <w:r>
@@ -628,27 +1081,7 @@
         </w:tc>
         <w:tc>
           <w:tcPr>
-            <w:tcW w:type="dxa" w:w="960"/>
-          </w:tcPr>
-          <w:p>
-            <w:r>
-              <w:t>0.333</w:t>
-            </w:r>
-          </w:p>
-        </w:tc>
-        <w:tc>
-          <w:tcPr>
-            <w:tcW w:type="dxa" w:w="960"/>
-          </w:tcPr>
-          <w:p>
-            <w:r>
-              <w:t>0.375</w:t>
-            </w:r>
-          </w:p>
-        </w:tc>
-        <w:tc>
-          <w:tcPr>
-            <w:tcW w:type="dxa" w:w="960"/>
+            <w:tcW w:type="dxa" w:w="1234"/>
           </w:tcPr>
           <w:p>
             <w:r>
@@ -658,7 +1091,7 @@
         </w:tc>
         <w:tc>
           <w:tcPr>
-            <w:tcW w:type="dxa" w:w="960"/>
+            <w:tcW w:type="dxa" w:w="1234"/>
           </w:tcPr>
           <w:p>
             <w:r>
@@ -668,7 +1101,7 @@
         </w:tc>
         <w:tc>
           <w:tcPr>
-            <w:tcW w:type="dxa" w:w="960"/>
+            <w:tcW w:type="dxa" w:w="1234"/>
           </w:tcPr>
           <w:p>
             <w:r>
@@ -678,7 +1111,7 @@
         </w:tc>
         <w:tc>
           <w:tcPr>
-            <w:tcW w:type="dxa" w:w="960"/>
+            <w:tcW w:type="dxa" w:w="1234"/>
           </w:tcPr>
           <w:p>
             <w:r>
@@ -688,7 +1121,7 @@
         </w:tc>
         <w:tc>
           <w:tcPr>
-            <w:tcW w:type="dxa" w:w="960"/>
+            <w:tcW w:type="dxa" w:w="1234"/>
           </w:tcPr>
           <w:p>
             <w:r>
@@ -698,7 +1131,7 @@
         </w:tc>
         <w:tc>
           <w:tcPr>
-            <w:tcW w:type="dxa" w:w="960"/>
+            <w:tcW w:type="dxa" w:w="1234"/>
           </w:tcPr>
           <w:p>
             <w:r>
@@ -710,7 +1143,7 @@
       <w:tr>
         <w:tc>
           <w:tcPr>
-            <w:tcW w:type="dxa" w:w="960"/>
+            <w:tcW w:type="dxa" w:w="1234"/>
           </w:tcPr>
           <w:p>
             <w:r>
@@ -720,27 +1153,7 @@
         </w:tc>
         <w:tc>
           <w:tcPr>
-            <w:tcW w:type="dxa" w:w="960"/>
-          </w:tcPr>
-          <w:p>
-            <w:r>
-              <w:t>0.273</w:t>
-            </w:r>
-          </w:p>
-        </w:tc>
-        <w:tc>
-          <w:tcPr>
-            <w:tcW w:type="dxa" w:w="960"/>
-          </w:tcPr>
-          <w:p>
-            <w:r>
-              <w:t>0.375</w:t>
-            </w:r>
-          </w:p>
-        </w:tc>
-        <w:tc>
-          <w:tcPr>
-            <w:tcW w:type="dxa" w:w="960"/>
+            <w:tcW w:type="dxa" w:w="1234"/>
           </w:tcPr>
           <w:p>
             <w:r>
@@ -750,7 +1163,7 @@
         </w:tc>
         <w:tc>
           <w:tcPr>
-            <w:tcW w:type="dxa" w:w="960"/>
+            <w:tcW w:type="dxa" w:w="1234"/>
           </w:tcPr>
           <w:p>
             <w:r>
@@ -760,7 +1173,7 @@
         </w:tc>
         <w:tc>
           <w:tcPr>
-            <w:tcW w:type="dxa" w:w="960"/>
+            <w:tcW w:type="dxa" w:w="1234"/>
           </w:tcPr>
           <w:p>
             <w:r>
@@ -770,7 +1183,7 @@
         </w:tc>
         <w:tc>
           <w:tcPr>
-            <w:tcW w:type="dxa" w:w="960"/>
+            <w:tcW w:type="dxa" w:w="1234"/>
           </w:tcPr>
           <w:p>
             <w:r>
@@ -780,7 +1193,7 @@
         </w:tc>
         <w:tc>
           <w:tcPr>
-            <w:tcW w:type="dxa" w:w="960"/>
+            <w:tcW w:type="dxa" w:w="1234"/>
           </w:tcPr>
           <w:p>
             <w:r>
@@ -790,7 +1203,7 @@
         </w:tc>
         <w:tc>
           <w:tcPr>
-            <w:tcW w:type="dxa" w:w="960"/>
+            <w:tcW w:type="dxa" w:w="1234"/>
           </w:tcPr>
           <w:p>
             <w:r>
@@ -802,7 +1215,7 @@
       <w:tr>
         <w:tc>
           <w:tcPr>
-            <w:tcW w:type="dxa" w:w="960"/>
+            <w:tcW w:type="dxa" w:w="1234"/>
           </w:tcPr>
           <w:p>
             <w:r>
@@ -812,27 +1225,7 @@
         </w:tc>
         <w:tc>
           <w:tcPr>
-            <w:tcW w:type="dxa" w:w="960"/>
-          </w:tcPr>
-          <w:p>
-            <w:r>
-              <w:t>0.308</w:t>
-            </w:r>
-          </w:p>
-        </w:tc>
-        <w:tc>
-          <w:tcPr>
-            <w:tcW w:type="dxa" w:w="960"/>
-          </w:tcPr>
-          <w:p>
-            <w:r>
-              <w:t>0.500</w:t>
-            </w:r>
-          </w:p>
-        </w:tc>
-        <w:tc>
-          <w:tcPr>
-            <w:tcW w:type="dxa" w:w="960"/>
+            <w:tcW w:type="dxa" w:w="1234"/>
           </w:tcPr>
           <w:p>
             <w:r>
@@ -842,7 +1235,7 @@
         </w:tc>
         <w:tc>
           <w:tcPr>
-            <w:tcW w:type="dxa" w:w="960"/>
+            <w:tcW w:type="dxa" w:w="1234"/>
           </w:tcPr>
           <w:p>
             <w:r>
@@ -852,7 +1245,7 @@
         </w:tc>
         <w:tc>
           <w:tcPr>
-            <w:tcW w:type="dxa" w:w="960"/>
+            <w:tcW w:type="dxa" w:w="1234"/>
           </w:tcPr>
           <w:p>
             <w:r>
@@ -862,7 +1255,7 @@
         </w:tc>
         <w:tc>
           <w:tcPr>
-            <w:tcW w:type="dxa" w:w="960"/>
+            <w:tcW w:type="dxa" w:w="1234"/>
           </w:tcPr>
           <w:p>
             <w:r>
@@ -872,7 +1265,7 @@
         </w:tc>
         <w:tc>
           <w:tcPr>
-            <w:tcW w:type="dxa" w:w="960"/>
+            <w:tcW w:type="dxa" w:w="1234"/>
           </w:tcPr>
           <w:p>
             <w:r>
@@ -882,7 +1275,7 @@
         </w:tc>
         <w:tc>
           <w:tcPr>
-            <w:tcW w:type="dxa" w:w="960"/>
+            <w:tcW w:type="dxa" w:w="1234"/>
           </w:tcPr>
           <w:p>
             <w:r>
@@ -894,7 +1287,7 @@
       <w:tr>
         <w:tc>
           <w:tcPr>
-            <w:tcW w:type="dxa" w:w="960"/>
+            <w:tcW w:type="dxa" w:w="1234"/>
           </w:tcPr>
           <w:p>
             <w:r>
@@ -904,27 +1297,7 @@
         </w:tc>
         <w:tc>
           <w:tcPr>
-            <w:tcW w:type="dxa" w:w="960"/>
-          </w:tcPr>
-          <w:p>
-            <w:r>
-              <w:t>0.429</w:t>
-            </w:r>
-          </w:p>
-        </w:tc>
-        <w:tc>
-          <w:tcPr>
-            <w:tcW w:type="dxa" w:w="960"/>
-          </w:tcPr>
-          <w:p>
-            <w:r>
-              <w:t>0.750</w:t>
-            </w:r>
-          </w:p>
-        </w:tc>
-        <w:tc>
-          <w:tcPr>
-            <w:tcW w:type="dxa" w:w="960"/>
+            <w:tcW w:type="dxa" w:w="1234"/>
           </w:tcPr>
           <w:p>
             <w:r>
@@ -934,7 +1307,7 @@
         </w:tc>
         <w:tc>
           <w:tcPr>
-            <w:tcW w:type="dxa" w:w="960"/>
+            <w:tcW w:type="dxa" w:w="1234"/>
           </w:tcPr>
           <w:p>
             <w:r>
@@ -944,7 +1317,7 @@
         </w:tc>
         <w:tc>
           <w:tcPr>
-            <w:tcW w:type="dxa" w:w="960"/>
+            <w:tcW w:type="dxa" w:w="1234"/>
           </w:tcPr>
           <w:p>
             <w:r>
@@ -954,7 +1327,7 @@
         </w:tc>
         <w:tc>
           <w:tcPr>
-            <w:tcW w:type="dxa" w:w="960"/>
+            <w:tcW w:type="dxa" w:w="1234"/>
           </w:tcPr>
           <w:p>
             <w:r>
@@ -964,7 +1337,7 @@
         </w:tc>
         <w:tc>
           <w:tcPr>
-            <w:tcW w:type="dxa" w:w="960"/>
+            <w:tcW w:type="dxa" w:w="1234"/>
           </w:tcPr>
           <w:p>
             <w:r>
@@ -974,7 +1347,7 @@
         </w:tc>
         <w:tc>
           <w:tcPr>
-            <w:tcW w:type="dxa" w:w="960"/>
+            <w:tcW w:type="dxa" w:w="1234"/>
           </w:tcPr>
           <w:p>
             <w:r>
@@ -986,7 +1359,7 @@
       <w:tr>
         <w:tc>
           <w:tcPr>
-            <w:tcW w:type="dxa" w:w="960"/>
+            <w:tcW w:type="dxa" w:w="1234"/>
           </w:tcPr>
           <w:p>
             <w:r>
@@ -996,27 +1369,7 @@
         </w:tc>
         <w:tc>
           <w:tcPr>
-            <w:tcW w:type="dxa" w:w="960"/>
-          </w:tcPr>
-          <w:p>
-            <w:r>
-              <w:t>0.400</w:t>
-            </w:r>
-          </w:p>
-        </w:tc>
-        <w:tc>
-          <w:tcPr>
-            <w:tcW w:type="dxa" w:w="960"/>
-          </w:tcPr>
-          <w:p>
-            <w:r>
-              <w:t>0.750</w:t>
-            </w:r>
-          </w:p>
-        </w:tc>
-        <w:tc>
-          <w:tcPr>
-            <w:tcW w:type="dxa" w:w="960"/>
+            <w:tcW w:type="dxa" w:w="1234"/>
           </w:tcPr>
           <w:p>
             <w:r>
@@ -1026,7 +1379,7 @@
         </w:tc>
         <w:tc>
           <w:tcPr>
-            <w:tcW w:type="dxa" w:w="960"/>
+            <w:tcW w:type="dxa" w:w="1234"/>
           </w:tcPr>
           <w:p>
             <w:r>
@@ -1036,7 +1389,7 @@
         </w:tc>
         <w:tc>
           <w:tcPr>
-            <w:tcW w:type="dxa" w:w="960"/>
+            <w:tcW w:type="dxa" w:w="1234"/>
           </w:tcPr>
           <w:p>
             <w:r>
@@ -1046,7 +1399,7 @@
         </w:tc>
         <w:tc>
           <w:tcPr>
-            <w:tcW w:type="dxa" w:w="960"/>
+            <w:tcW w:type="dxa" w:w="1234"/>
           </w:tcPr>
           <w:p>
             <w:r>
@@ -1056,7 +1409,7 @@
         </w:tc>
         <w:tc>
           <w:tcPr>
-            <w:tcW w:type="dxa" w:w="960"/>
+            <w:tcW w:type="dxa" w:w="1234"/>
           </w:tcPr>
           <w:p>
             <w:r>
@@ -1066,7 +1419,7 @@
         </w:tc>
         <w:tc>
           <w:tcPr>
-            <w:tcW w:type="dxa" w:w="960"/>
+            <w:tcW w:type="dxa" w:w="1234"/>
           </w:tcPr>
           <w:p>
             <w:r>
@@ -1078,7 +1431,7 @@
       <w:tr>
         <w:tc>
           <w:tcPr>
-            <w:tcW w:type="dxa" w:w="960"/>
+            <w:tcW w:type="dxa" w:w="1234"/>
           </w:tcPr>
           <w:p>
             <w:r>
@@ -1088,27 +1441,7 @@
         </w:tc>
         <w:tc>
           <w:tcPr>
-            <w:tcW w:type="dxa" w:w="960"/>
-          </w:tcPr>
-          <w:p>
-            <w:r>
-              <w:t>0.273</w:t>
-            </w:r>
-          </w:p>
-        </w:tc>
-        <w:tc>
-          <w:tcPr>
-            <w:tcW w:type="dxa" w:w="960"/>
-          </w:tcPr>
-          <w:p>
-            <w:r>
-              <w:t>0.750</w:t>
-            </w:r>
-          </w:p>
-        </w:tc>
-        <w:tc>
-          <w:tcPr>
-            <w:tcW w:type="dxa" w:w="960"/>
+            <w:tcW w:type="dxa" w:w="1234"/>
           </w:tcPr>
           <w:p>
             <w:r>
@@ -1118,7 +1451,7 @@
         </w:tc>
         <w:tc>
           <w:tcPr>
-            <w:tcW w:type="dxa" w:w="960"/>
+            <w:tcW w:type="dxa" w:w="1234"/>
           </w:tcPr>
           <w:p>
             <w:r>
@@ -1128,7 +1461,7 @@
         </w:tc>
         <w:tc>
           <w:tcPr>
-            <w:tcW w:type="dxa" w:w="960"/>
+            <w:tcW w:type="dxa" w:w="1234"/>
           </w:tcPr>
           <w:p>
             <w:r>
@@ -1138,7 +1471,7 @@
         </w:tc>
         <w:tc>
           <w:tcPr>
-            <w:tcW w:type="dxa" w:w="960"/>
+            <w:tcW w:type="dxa" w:w="1234"/>
           </w:tcPr>
           <w:p>
             <w:r>
@@ -1148,7 +1481,7 @@
         </w:tc>
         <w:tc>
           <w:tcPr>
-            <w:tcW w:type="dxa" w:w="960"/>
+            <w:tcW w:type="dxa" w:w="1234"/>
           </w:tcPr>
           <w:p>
             <w:r>
@@ -1158,7 +1491,7 @@
         </w:tc>
         <w:tc>
           <w:tcPr>
-            <w:tcW w:type="dxa" w:w="960"/>
+            <w:tcW w:type="dxa" w:w="1234"/>
           </w:tcPr>
           <w:p>
             <w:r>
@@ -1170,7 +1503,7 @@
       <w:tr>
         <w:tc>
           <w:tcPr>
-            <w:tcW w:type="dxa" w:w="960"/>
+            <w:tcW w:type="dxa" w:w="1234"/>
           </w:tcPr>
           <w:p>
             <w:r>
@@ -1180,27 +1513,7 @@
         </w:tc>
         <w:tc>
           <w:tcPr>
-            <w:tcW w:type="dxa" w:w="960"/>
-          </w:tcPr>
-          <w:p>
-            <w:r>
-              <w:t>0.462</w:t>
-            </w:r>
-          </w:p>
-        </w:tc>
-        <w:tc>
-          <w:tcPr>
-            <w:tcW w:type="dxa" w:w="960"/>
-          </w:tcPr>
-          <w:p>
-            <w:r>
-              <w:t>0.750</w:t>
-            </w:r>
-          </w:p>
-        </w:tc>
-        <w:tc>
-          <w:tcPr>
-            <w:tcW w:type="dxa" w:w="960"/>
+            <w:tcW w:type="dxa" w:w="1234"/>
           </w:tcPr>
           <w:p>
             <w:r>
@@ -1210,7 +1523,7 @@
         </w:tc>
         <w:tc>
           <w:tcPr>
-            <w:tcW w:type="dxa" w:w="960"/>
+            <w:tcW w:type="dxa" w:w="1234"/>
           </w:tcPr>
           <w:p>
             <w:r>
@@ -1220,7 +1533,7 @@
         </w:tc>
         <w:tc>
           <w:tcPr>
-            <w:tcW w:type="dxa" w:w="960"/>
+            <w:tcW w:type="dxa" w:w="1234"/>
           </w:tcPr>
           <w:p>
             <w:r>
@@ -1230,7 +1543,7 @@
         </w:tc>
         <w:tc>
           <w:tcPr>
-            <w:tcW w:type="dxa" w:w="960"/>
+            <w:tcW w:type="dxa" w:w="1234"/>
           </w:tcPr>
           <w:p>
             <w:r>
@@ -1240,7 +1553,7 @@
         </w:tc>
         <w:tc>
           <w:tcPr>
-            <w:tcW w:type="dxa" w:w="960"/>
+            <w:tcW w:type="dxa" w:w="1234"/>
           </w:tcPr>
           <w:p>
             <w:r>
@@ -1250,7 +1563,7 @@
         </w:tc>
         <w:tc>
           <w:tcPr>
-            <w:tcW w:type="dxa" w:w="960"/>
+            <w:tcW w:type="dxa" w:w="1234"/>
           </w:tcPr>
           <w:p>
             <w:r>
@@ -1262,37 +1575,17 @@
       <w:tr>
         <w:tc>
           <w:tcPr>
-            <w:tcW w:type="dxa" w:w="960"/>
+            <w:tcW w:type="dxa" w:w="1234"/>
           </w:tcPr>
           <w:p>
             <w:r>
-              <w:t>Run-16b9c735</w:t>
+              <w:t>Run-3347a14f</w:t>
             </w:r>
           </w:p>
         </w:tc>
         <w:tc>
           <w:tcPr>
-            <w:tcW w:type="dxa" w:w="960"/>
-          </w:tcPr>
-          <w:p>
-            <w:r>
-              <w:t>0.400</w:t>
-            </w:r>
-          </w:p>
-        </w:tc>
-        <w:tc>
-          <w:tcPr>
-            <w:tcW w:type="dxa" w:w="960"/>
-          </w:tcPr>
-          <w:p>
-            <w:r>
-              <w:t>0.750</w:t>
-            </w:r>
-          </w:p>
-        </w:tc>
-        <w:tc>
-          <w:tcPr>
-            <w:tcW w:type="dxa" w:w="960"/>
+            <w:tcW w:type="dxa" w:w="1234"/>
           </w:tcPr>
           <w:p>
             <w:r>
@@ -1302,7 +1595,7 @@
         </w:tc>
         <w:tc>
           <w:tcPr>
-            <w:tcW w:type="dxa" w:w="960"/>
+            <w:tcW w:type="dxa" w:w="1234"/>
           </w:tcPr>
           <w:p>
             <w:r>
@@ -1312,17 +1605,17 @@
         </w:tc>
         <w:tc>
           <w:tcPr>
-            <w:tcW w:type="dxa" w:w="960"/>
+            <w:tcW w:type="dxa" w:w="1234"/>
           </w:tcPr>
           <w:p>
             <w:r>
-              <w:t>{'alpha': 1.0, 'gamma': 1, 'pos_weight': [1, 6]}</w:t>
+              <w:t>{'alpha': 1.0, 'gamma': 0.5, 'pos_weight': [1, 6]}</w:t>
             </w:r>
           </w:p>
         </w:tc>
         <w:tc>
           <w:tcPr>
-            <w:tcW w:type="dxa" w:w="960"/>
+            <w:tcW w:type="dxa" w:w="1234"/>
           </w:tcPr>
           <w:p>
             <w:r>
@@ -1332,7 +1625,7 @@
         </w:tc>
         <w:tc>
           <w:tcPr>
-            <w:tcW w:type="dxa" w:w="960"/>
+            <w:tcW w:type="dxa" w:w="1234"/>
           </w:tcPr>
           <w:p>
             <w:r>
@@ -1342,7 +1635,7 @@
         </w:tc>
         <w:tc>
           <w:tcPr>
-            <w:tcW w:type="dxa" w:w="960"/>
+            <w:tcW w:type="dxa" w:w="1234"/>
           </w:tcPr>
           <w:p>
             <w:r>
@@ -1354,7 +1647,79 @@
       <w:tr>
         <w:tc>
           <w:tcPr>
-            <w:tcW w:type="dxa" w:w="960"/>
+            <w:tcW w:type="dxa" w:w="1234"/>
+          </w:tcPr>
+          <w:p>
+            <w:r>
+              <w:t>Run-16b9c735</w:t>
+            </w:r>
+          </w:p>
+        </w:tc>
+        <w:tc>
+          <w:tcPr>
+            <w:tcW w:type="dxa" w:w="1234"/>
+          </w:tcPr>
+          <w:p>
+            <w:r>
+              <w:t>{'test': {0: 40, 1: 8}, 'train': {0: 132, 1: 132}}</w:t>
+            </w:r>
+          </w:p>
+        </w:tc>
+        <w:tc>
+          <w:tcPr>
+            <w:tcW w:type="dxa" w:w="1234"/>
+          </w:tcPr>
+          <w:p>
+            <w:r>
+              <w:t>FocalLoss</w:t>
+            </w:r>
+          </w:p>
+        </w:tc>
+        <w:tc>
+          <w:tcPr>
+            <w:tcW w:type="dxa" w:w="1234"/>
+          </w:tcPr>
+          <w:p>
+            <w:r>
+              <w:t>{'alpha': 1.0, 'gamma': 1, 'pos_weight': [1, 6]}</w:t>
+            </w:r>
+          </w:p>
+        </w:tc>
+        <w:tc>
+          <w:tcPr>
+            <w:tcW w:type="dxa" w:w="1234"/>
+          </w:tcPr>
+          <w:p>
+            <w:r>
+              <w:t>{'lr': 0.001, 'weight_decay': 0.0001}</w:t>
+            </w:r>
+          </w:p>
+        </w:tc>
+        <w:tc>
+          <w:tcPr>
+            <w:tcW w:type="dxa" w:w="1234"/>
+          </w:tcPr>
+          <w:p>
+            <w:r>
+              <w:t>Adam</w:t>
+            </w:r>
+          </w:p>
+        </w:tc>
+        <w:tc>
+          <w:tcPr>
+            <w:tcW w:type="dxa" w:w="1234"/>
+          </w:tcPr>
+          <w:p>
+            <w:r>
+              <w:t>0.5</w:t>
+            </w:r>
+          </w:p>
+        </w:tc>
+      </w:tr>
+      <w:tr>
+        <w:tc>
+          <w:tcPr>
+            <w:tcW w:type="dxa" w:w="1234"/>
           </w:tcPr>
           <w:p>
             <w:r>
@@ -1364,27 +1729,7 @@
         </w:tc>
         <w:tc>
           <w:tcPr>
-            <w:tcW w:type="dxa" w:w="960"/>
-          </w:tcPr>
-          <w:p>
-            <w:r>
-              <w:t>0.417</w:t>
-            </w:r>
-          </w:p>
-        </w:tc>
-        <w:tc>
-          <w:tcPr>
-            <w:tcW w:type="dxa" w:w="960"/>
-          </w:tcPr>
-          <w:p>
-            <w:r>
-              <w:t>0.625</w:t>
-            </w:r>
-          </w:p>
-        </w:tc>
-        <w:tc>
-          <w:tcPr>
-            <w:tcW w:type="dxa" w:w="960"/>
+            <w:tcW w:type="dxa" w:w="1234"/>
           </w:tcPr>
           <w:p>
             <w:r>
@@ -1394,7 +1739,7 @@
         </w:tc>
         <w:tc>
           <w:tcPr>
-            <w:tcW w:type="dxa" w:w="960"/>
+            <w:tcW w:type="dxa" w:w="1234"/>
           </w:tcPr>
           <w:p>
             <w:r>
@@ -1404,7 +1749,7 @@
         </w:tc>
         <w:tc>
           <w:tcPr>
-            <w:tcW w:type="dxa" w:w="960"/>
+            <w:tcW w:type="dxa" w:w="1234"/>
           </w:tcPr>
           <w:p>
             <w:r>
@@ -1414,7 +1759,7 @@
         </w:tc>
         <w:tc>
           <w:tcPr>
-            <w:tcW w:type="dxa" w:w="960"/>
+            <w:tcW w:type="dxa" w:w="1234"/>
           </w:tcPr>
           <w:p>
             <w:r>
@@ -1424,7 +1769,7 @@
         </w:tc>
         <w:tc>
           <w:tcPr>
-            <w:tcW w:type="dxa" w:w="960"/>
+            <w:tcW w:type="dxa" w:w="1234"/>
           </w:tcPr>
           <w:p>
             <w:r>
@@ -1434,7 +1779,151 @@
         </w:tc>
         <w:tc>
           <w:tcPr>
-            <w:tcW w:type="dxa" w:w="960"/>
+            <w:tcW w:type="dxa" w:w="1234"/>
+          </w:tcPr>
+          <w:p>
+            <w:r>
+              <w:t>0.1</w:t>
+            </w:r>
+          </w:p>
+        </w:tc>
+      </w:tr>
+      <w:tr>
+        <w:tc>
+          <w:tcPr>
+            <w:tcW w:type="dxa" w:w="1234"/>
+          </w:tcPr>
+          <w:p>
+            <w:r>
+              <w:t>Run-ca8b8201</w:t>
+            </w:r>
+          </w:p>
+        </w:tc>
+        <w:tc>
+          <w:tcPr>
+            <w:tcW w:type="dxa" w:w="1234"/>
+          </w:tcPr>
+          <w:p>
+            <w:r>
+              <w:t>{'test': {0: 40, 1: 8}, 'train': {0: 248, 1: 132}}</w:t>
+            </w:r>
+          </w:p>
+        </w:tc>
+        <w:tc>
+          <w:tcPr>
+            <w:tcW w:type="dxa" w:w="1234"/>
+          </w:tcPr>
+          <w:p>
+            <w:r>
+              <w:t>FocalLoss</w:t>
+            </w:r>
+          </w:p>
+        </w:tc>
+        <w:tc>
+          <w:tcPr>
+            <w:tcW w:type="dxa" w:w="1234"/>
+          </w:tcPr>
+          <w:p>
+            <w:r>
+              <w:t>{'alpha': 1.0, 'gamma': 1, 'pos_weight': [1, 4]}</w:t>
+            </w:r>
+          </w:p>
+        </w:tc>
+        <w:tc>
+          <w:tcPr>
+            <w:tcW w:type="dxa" w:w="1234"/>
+          </w:tcPr>
+          <w:p>
+            <w:r>
+              <w:t>{'lr': 0.001, 'weight_decay': 1e-05}</w:t>
+            </w:r>
+          </w:p>
+        </w:tc>
+        <w:tc>
+          <w:tcPr>
+            <w:tcW w:type="dxa" w:w="1234"/>
+          </w:tcPr>
+          <w:p>
+            <w:r>
+              <w:t>Adam</w:t>
+            </w:r>
+          </w:p>
+        </w:tc>
+        <w:tc>
+          <w:tcPr>
+            <w:tcW w:type="dxa" w:w="1234"/>
+          </w:tcPr>
+          <w:p>
+            <w:r>
+              <w:t>0.1</w:t>
+            </w:r>
+          </w:p>
+        </w:tc>
+      </w:tr>
+      <w:tr>
+        <w:tc>
+          <w:tcPr>
+            <w:tcW w:type="dxa" w:w="1234"/>
+          </w:tcPr>
+          <w:p>
+            <w:r>
+              <w:t>Run-756028e1</w:t>
+            </w:r>
+          </w:p>
+        </w:tc>
+        <w:tc>
+          <w:tcPr>
+            <w:tcW w:type="dxa" w:w="1234"/>
+          </w:tcPr>
+          <w:p>
+            <w:r>
+              <w:t>{'test': {0: 40, 1: 8}, 'train': {0: 248, 1: 132}}</w:t>
+            </w:r>
+          </w:p>
+        </w:tc>
+        <w:tc>
+          <w:tcPr>
+            <w:tcW w:type="dxa" w:w="1234"/>
+          </w:tcPr>
+          <w:p>
+            <w:r>
+              <w:t>FocalLoss</w:t>
+            </w:r>
+          </w:p>
+        </w:tc>
+        <w:tc>
+          <w:tcPr>
+            <w:tcW w:type="dxa" w:w="1234"/>
+          </w:tcPr>
+          <w:p>
+            <w:r>
+              <w:t>{'alpha': 1.0, 'gamma': 1, 'pos_weight': [1, 4]}</w:t>
+            </w:r>
+          </w:p>
+        </w:tc>
+        <w:tc>
+          <w:tcPr>
+            <w:tcW w:type="dxa" w:w="1234"/>
+          </w:tcPr>
+          <w:p>
+            <w:r>
+              <w:t>{'lr': 0.001, 'weight_decay': 1e-05}</w:t>
+            </w:r>
+          </w:p>
+        </w:tc>
+        <w:tc>
+          <w:tcPr>
+            <w:tcW w:type="dxa" w:w="1234"/>
+          </w:tcPr>
+          <w:p>
+            <w:r>
+              <w:t>Adam</w:t>
+            </w:r>
+          </w:p>
+        </w:tc>
+        <w:tc>
+          <w:tcPr>
+            <w:tcW w:type="dxa" w:w="1234"/>
           </w:tcPr>
           <w:p>
             <w:r>

</xml_diff>

<commit_message>
feat: added VAE results
</commit_message>
<xml_diff>
--- a/Classifiers/NN/results/report.docx
+++ b/Classifiers/NN/results/report.docx
@@ -16,6 +16,132 @@
       </w:pPr>
       <w:r>
         <w:t>Metrics Summary</w:t>
+      </w:r>
+    </w:p>
+    <w:tbl>
+      <w:tblPr>
+        <w:tblStyle w:val="TableGrid"/>
+        <w:tblW w:type="auto" w:w="0"/>
+        <w:tblLook w:firstColumn="1" w:firstRow="1" w:lastColumn="0" w:lastRow="0" w:noHBand="0" w:noVBand="1" w:val="04A0"/>
+      </w:tblPr>
+      <w:tblGrid>
+        <w:gridCol w:w="1728"/>
+        <w:gridCol w:w="1728"/>
+        <w:gridCol w:w="1728"/>
+        <w:gridCol w:w="1728"/>
+        <w:gridCol w:w="1728"/>
+      </w:tblGrid>
+      <w:tr>
+        <w:tc>
+          <w:tcPr>
+            <w:tcW w:type="dxa" w:w="1728"/>
+          </w:tcPr>
+          <w:p>
+            <w:r>
+              <w:t>Task Name</w:t>
+            </w:r>
+          </w:p>
+        </w:tc>
+        <w:tc>
+          <w:tcPr>
+            <w:tcW w:type="dxa" w:w="1728"/>
+          </w:tcPr>
+          <w:p>
+            <w:r>
+              <w:t>Precision</w:t>
+            </w:r>
+          </w:p>
+        </w:tc>
+        <w:tc>
+          <w:tcPr>
+            <w:tcW w:type="dxa" w:w="1728"/>
+          </w:tcPr>
+          <w:p>
+            <w:r>
+              <w:t>Recall</w:t>
+            </w:r>
+          </w:p>
+        </w:tc>
+        <w:tc>
+          <w:tcPr>
+            <w:tcW w:type="dxa" w:w="1728"/>
+          </w:tcPr>
+          <w:p>
+            <w:r>
+              <w:t>Specificity</w:t>
+            </w:r>
+          </w:p>
+        </w:tc>
+        <w:tc>
+          <w:tcPr>
+            <w:tcW w:type="dxa" w:w="1728"/>
+          </w:tcPr>
+          <w:p>
+            <w:r>
+              <w:t>Sensitivity</w:t>
+            </w:r>
+          </w:p>
+        </w:tc>
+      </w:tr>
+      <w:tr>
+        <w:tc>
+          <w:tcPr>
+            <w:tcW w:type="dxa" w:w="1728"/>
+          </w:tcPr>
+          <w:p>
+            <w:r>
+              <w:t>Run-c421664e</w:t>
+            </w:r>
+          </w:p>
+        </w:tc>
+        <w:tc>
+          <w:tcPr>
+            <w:tcW w:type="dxa" w:w="1728"/>
+          </w:tcPr>
+          <w:p>
+            <w:r>
+              <w:t>0.529</w:t>
+            </w:r>
+          </w:p>
+        </w:tc>
+        <w:tc>
+          <w:tcPr>
+            <w:tcW w:type="dxa" w:w="1728"/>
+          </w:tcPr>
+          <w:p>
+            <w:r>
+              <w:t>0.647</w:t>
+            </w:r>
+          </w:p>
+        </w:tc>
+        <w:tc>
+          <w:tcPr>
+            <w:tcW w:type="dxa" w:w="1728"/>
+          </w:tcPr>
+          <w:p>
+            <w:r>
+              <w:t>0.947</w:t>
+            </w:r>
+          </w:p>
+        </w:tc>
+        <w:tc>
+          <w:tcPr>
+            <w:tcW w:type="dxa" w:w="1728"/>
+          </w:tcPr>
+          <w:p>
+            <w:r>
+              <w:t>0.647</w:t>
+            </w:r>
+          </w:p>
+        </w:tc>
+      </w:tr>
+    </w:tbl>
+    <w:p>
+      <w:pPr>
+        <w:pStyle w:val="Heading2"/>
+      </w:pPr>
+      <w:r>
+        <w:t>Run Configs</w:t>
       </w:r>
     </w:p>
     <w:tbl>
@@ -49,7 +175,7 @@
           </w:tcPr>
           <w:p>
             <w:r>
-              <w:t>Precision</w:t>
+              <w:t>Loss function</w:t>
             </w:r>
           </w:p>
         </w:tc>
@@ -59,7 +185,7 @@
           </w:tcPr>
           <w:p>
             <w:r>
-              <w:t>Recall</w:t>
+              <w:t>Loss parameters</w:t>
             </w:r>
           </w:p>
         </w:tc>
@@ -69,7 +195,7 @@
           </w:tcPr>
           <w:p>
             <w:r>
-              <w:t>Specificity</w:t>
+              <w:t>Optimizer parameters</w:t>
             </w:r>
           </w:p>
         </w:tc>
@@ -79,7 +205,7 @@
           </w:tcPr>
           <w:p>
             <w:r>
-              <w:t>Sensitivity</w:t>
+              <w:t>Optimizer type</w:t>
             </w:r>
           </w:p>
         </w:tc>
@@ -89,7 +215,7 @@
           </w:tcPr>
           <w:p>
             <w:r>
-              <w:t>Classes Distribution</w:t>
+              <w:t>dropout_rate</w:t>
             </w:r>
           </w:p>
         </w:tc>
@@ -101,7 +227,7 @@
           </w:tcPr>
           <w:p>
             <w:r>
-              <w:t>Run-20241115-135615</w:t>
+              <w:t>Run-c421664e</w:t>
             </w:r>
           </w:p>
         </w:tc>
@@ -111,7 +237,7 @@
           </w:tcPr>
           <w:p>
             <w:r>
-              <w:t>0.919</w:t>
+              <w:t>BCEWithLogitsLoss</w:t>
             </w:r>
           </w:p>
         </w:tc>
@@ -121,7 +247,7 @@
           </w:tcPr>
           <w:p>
             <w:r>
-              <w:t>0.850</w:t>
+              <w:t>{'alpha': 1.0, 'gamma': 1, 'pos_weight': [1, 4]}</w:t>
             </w:r>
           </w:p>
         </w:tc>
@@ -131,7 +257,7 @@
           </w:tcPr>
           <w:p>
             <w:r>
-              <w:t>0.850</w:t>
+              <w:t>{'lr': 0.0001, 'weight_decay': 1e-06}</w:t>
             </w:r>
           </w:p>
         </w:tc>
@@ -141,1789 +267,13 @@
           </w:tcPr>
           <w:p>
             <w:r>
-              <w:t>0.625</w:t>
+              <w:t>Adam</w:t>
             </w:r>
           </w:p>
         </w:tc>
         <w:tc>
           <w:tcPr>
             <w:tcW w:type="dxa" w:w="1440"/>
-          </w:tcPr>
-          <w:p>
-            <w:r>
-              <w:t>{'test': {0: 40, 1: 8}, 'train': {0: 248, 1: 132}}</w:t>
-            </w:r>
-          </w:p>
-        </w:tc>
-      </w:tr>
-      <w:tr>
-        <w:tc>
-          <w:tcPr>
-            <w:tcW w:type="dxa" w:w="1440"/>
-          </w:tcPr>
-          <w:p>
-            <w:r>
-              <w:t>Run-57583ace</w:t>
-            </w:r>
-          </w:p>
-        </w:tc>
-        <w:tc>
-          <w:tcPr>
-            <w:tcW w:type="dxa" w:w="1440"/>
-          </w:tcPr>
-          <w:p>
-            <w:r>
-              <w:t>0.872</w:t>
-            </w:r>
-          </w:p>
-        </w:tc>
-        <w:tc>
-          <w:tcPr>
-            <w:tcW w:type="dxa" w:w="1440"/>
-          </w:tcPr>
-          <w:p>
-            <w:r>
-              <w:t>0.850</w:t>
-            </w:r>
-          </w:p>
-        </w:tc>
-        <w:tc>
-          <w:tcPr>
-            <w:tcW w:type="dxa" w:w="1440"/>
-          </w:tcPr>
-          <w:p>
-            <w:r>
-              <w:t>0.850</w:t>
-            </w:r>
-          </w:p>
-        </w:tc>
-        <w:tc>
-          <w:tcPr>
-            <w:tcW w:type="dxa" w:w="1440"/>
-          </w:tcPr>
-          <w:p>
-            <w:r>
-              <w:t>0.375</w:t>
-            </w:r>
-          </w:p>
-        </w:tc>
-        <w:tc>
-          <w:tcPr>
-            <w:tcW w:type="dxa" w:w="1440"/>
-          </w:tcPr>
-          <w:p>
-            <w:r>
-              <w:t>{'test': {0: 40, 1: 8}, 'train': {0: 248, 1: 132}}</w:t>
-            </w:r>
-          </w:p>
-        </w:tc>
-      </w:tr>
-      <w:tr>
-        <w:tc>
-          <w:tcPr>
-            <w:tcW w:type="dxa" w:w="1440"/>
-          </w:tcPr>
-          <w:p>
-            <w:r>
-              <w:t>Run-cb5ff308</w:t>
-            </w:r>
-          </w:p>
-        </w:tc>
-        <w:tc>
-          <w:tcPr>
-            <w:tcW w:type="dxa" w:w="1440"/>
-          </w:tcPr>
-          <w:p>
-            <w:r>
-              <w:t>0.865</w:t>
-            </w:r>
-          </w:p>
-        </w:tc>
-        <w:tc>
-          <w:tcPr>
-            <w:tcW w:type="dxa" w:w="1440"/>
-          </w:tcPr>
-          <w:p>
-            <w:r>
-              <w:t>0.800</w:t>
-            </w:r>
-          </w:p>
-        </w:tc>
-        <w:tc>
-          <w:tcPr>
-            <w:tcW w:type="dxa" w:w="1440"/>
-          </w:tcPr>
-          <w:p>
-            <w:r>
-              <w:t>0.800</w:t>
-            </w:r>
-          </w:p>
-        </w:tc>
-        <w:tc>
-          <w:tcPr>
-            <w:tcW w:type="dxa" w:w="1440"/>
-          </w:tcPr>
-          <w:p>
-            <w:r>
-              <w:t>0.375</w:t>
-            </w:r>
-          </w:p>
-        </w:tc>
-        <w:tc>
-          <w:tcPr>
-            <w:tcW w:type="dxa" w:w="1440"/>
-          </w:tcPr>
-          <w:p>
-            <w:r>
-              <w:t>{'test': {0: 40, 1: 8}, 'train': {0: 248, 1: 132}}</w:t>
-            </w:r>
-          </w:p>
-        </w:tc>
-      </w:tr>
-      <w:tr>
-        <w:tc>
-          <w:tcPr>
-            <w:tcW w:type="dxa" w:w="1440"/>
-          </w:tcPr>
-          <w:p>
-            <w:r>
-              <w:t>Run-23a8d16a</w:t>
-            </w:r>
-          </w:p>
-        </w:tc>
-        <w:tc>
-          <w:tcPr>
-            <w:tcW w:type="dxa" w:w="1440"/>
-          </w:tcPr>
-          <w:p>
-            <w:r>
-              <w:t>0.886</w:t>
-            </w:r>
-          </w:p>
-        </w:tc>
-        <w:tc>
-          <w:tcPr>
-            <w:tcW w:type="dxa" w:w="1440"/>
-          </w:tcPr>
-          <w:p>
-            <w:r>
-              <w:t>0.775</w:t>
-            </w:r>
-          </w:p>
-        </w:tc>
-        <w:tc>
-          <w:tcPr>
-            <w:tcW w:type="dxa" w:w="1440"/>
-          </w:tcPr>
-          <w:p>
-            <w:r>
-              <w:t>0.775</w:t>
-            </w:r>
-          </w:p>
-        </w:tc>
-        <w:tc>
-          <w:tcPr>
-            <w:tcW w:type="dxa" w:w="1440"/>
-          </w:tcPr>
-          <w:p>
-            <w:r>
-              <w:t>0.500</w:t>
-            </w:r>
-          </w:p>
-        </w:tc>
-        <w:tc>
-          <w:tcPr>
-            <w:tcW w:type="dxa" w:w="1440"/>
-          </w:tcPr>
-          <w:p>
-            <w:r>
-              <w:t>{'test': {0: 40, 1: 8}, 'train': {0: 248, 1: 132}}</w:t>
-            </w:r>
-          </w:p>
-        </w:tc>
-      </w:tr>
-      <w:tr>
-        <w:tc>
-          <w:tcPr>
-            <w:tcW w:type="dxa" w:w="1440"/>
-          </w:tcPr>
-          <w:p>
-            <w:r>
-              <w:t>Run-ca8c66a7</w:t>
-            </w:r>
-          </w:p>
-        </w:tc>
-        <w:tc>
-          <w:tcPr>
-            <w:tcW w:type="dxa" w:w="1440"/>
-          </w:tcPr>
-          <w:p>
-            <w:r>
-              <w:t>0.941</w:t>
-            </w:r>
-          </w:p>
-        </w:tc>
-        <w:tc>
-          <w:tcPr>
-            <w:tcW w:type="dxa" w:w="1440"/>
-          </w:tcPr>
-          <w:p>
-            <w:r>
-              <w:t>0.800</w:t>
-            </w:r>
-          </w:p>
-        </w:tc>
-        <w:tc>
-          <w:tcPr>
-            <w:tcW w:type="dxa" w:w="1440"/>
-          </w:tcPr>
-          <w:p>
-            <w:r>
-              <w:t>0.800</w:t>
-            </w:r>
-          </w:p>
-        </w:tc>
-        <w:tc>
-          <w:tcPr>
-            <w:tcW w:type="dxa" w:w="1440"/>
-          </w:tcPr>
-          <w:p>
-            <w:r>
-              <w:t>0.750</w:t>
-            </w:r>
-          </w:p>
-        </w:tc>
-        <w:tc>
-          <w:tcPr>
-            <w:tcW w:type="dxa" w:w="1440"/>
-          </w:tcPr>
-          <w:p>
-            <w:r>
-              <w:t>{'test': {0: 40, 1: 8}, 'train': {0: 248, 1: 132}}</w:t>
-            </w:r>
-          </w:p>
-        </w:tc>
-      </w:tr>
-      <w:tr>
-        <w:tc>
-          <w:tcPr>
-            <w:tcW w:type="dxa" w:w="1440"/>
-          </w:tcPr>
-          <w:p>
-            <w:r>
-              <w:t>Run-20fb01d2</w:t>
-            </w:r>
-          </w:p>
-        </w:tc>
-        <w:tc>
-          <w:tcPr>
-            <w:tcW w:type="dxa" w:w="1440"/>
-          </w:tcPr>
-          <w:p>
-            <w:r>
-              <w:t>0.939</w:t>
-            </w:r>
-          </w:p>
-        </w:tc>
-        <w:tc>
-          <w:tcPr>
-            <w:tcW w:type="dxa" w:w="1440"/>
-          </w:tcPr>
-          <w:p>
-            <w:r>
-              <w:t>0.775</w:t>
-            </w:r>
-          </w:p>
-        </w:tc>
-        <w:tc>
-          <w:tcPr>
-            <w:tcW w:type="dxa" w:w="1440"/>
-          </w:tcPr>
-          <w:p>
-            <w:r>
-              <w:t>0.775</w:t>
-            </w:r>
-          </w:p>
-        </w:tc>
-        <w:tc>
-          <w:tcPr>
-            <w:tcW w:type="dxa" w:w="1440"/>
-          </w:tcPr>
-          <w:p>
-            <w:r>
-              <w:t>0.750</w:t>
-            </w:r>
-          </w:p>
-        </w:tc>
-        <w:tc>
-          <w:tcPr>
-            <w:tcW w:type="dxa" w:w="1440"/>
-          </w:tcPr>
-          <w:p>
-            <w:r>
-              <w:t>{'test': {0: 40, 1: 8}, 'train': {0: 248, 1: 132}}</w:t>
-            </w:r>
-          </w:p>
-        </w:tc>
-      </w:tr>
-      <w:tr>
-        <w:tc>
-          <w:tcPr>
-            <w:tcW w:type="dxa" w:w="1440"/>
-          </w:tcPr>
-          <w:p>
-            <w:r>
-              <w:t>Run-9255d68e</w:t>
-            </w:r>
-          </w:p>
-        </w:tc>
-        <w:tc>
-          <w:tcPr>
-            <w:tcW w:type="dxa" w:w="1440"/>
-          </w:tcPr>
-          <w:p>
-            <w:r>
-              <w:t>0.923</w:t>
-            </w:r>
-          </w:p>
-        </w:tc>
-        <w:tc>
-          <w:tcPr>
-            <w:tcW w:type="dxa" w:w="1440"/>
-          </w:tcPr>
-          <w:p>
-            <w:r>
-              <w:t>0.600</w:t>
-            </w:r>
-          </w:p>
-        </w:tc>
-        <w:tc>
-          <w:tcPr>
-            <w:tcW w:type="dxa" w:w="1440"/>
-          </w:tcPr>
-          <w:p>
-            <w:r>
-              <w:t>0.600</w:t>
-            </w:r>
-          </w:p>
-        </w:tc>
-        <w:tc>
-          <w:tcPr>
-            <w:tcW w:type="dxa" w:w="1440"/>
-          </w:tcPr>
-          <w:p>
-            <w:r>
-              <w:t>0.750</w:t>
-            </w:r>
-          </w:p>
-        </w:tc>
-        <w:tc>
-          <w:tcPr>
-            <w:tcW w:type="dxa" w:w="1440"/>
-          </w:tcPr>
-          <w:p>
-            <w:r>
-              <w:t>{'test': {0: 40, 1: 8}, 'train': {0: 132, 1: 132}}</w:t>
-            </w:r>
-          </w:p>
-        </w:tc>
-      </w:tr>
-      <w:tr>
-        <w:tc>
-          <w:tcPr>
-            <w:tcW w:type="dxa" w:w="1440"/>
-          </w:tcPr>
-          <w:p>
-            <w:r>
-              <w:t>Run-006d95fc</w:t>
-            </w:r>
-          </w:p>
-        </w:tc>
-        <w:tc>
-          <w:tcPr>
-            <w:tcW w:type="dxa" w:w="1440"/>
-          </w:tcPr>
-          <w:p>
-            <w:r>
-              <w:t>0.943</w:t>
-            </w:r>
-          </w:p>
-        </w:tc>
-        <w:tc>
-          <w:tcPr>
-            <w:tcW w:type="dxa" w:w="1440"/>
-          </w:tcPr>
-          <w:p>
-            <w:r>
-              <w:t>0.825</w:t>
-            </w:r>
-          </w:p>
-        </w:tc>
-        <w:tc>
-          <w:tcPr>
-            <w:tcW w:type="dxa" w:w="1440"/>
-          </w:tcPr>
-          <w:p>
-            <w:r>
-              <w:t>0.825</w:t>
-            </w:r>
-          </w:p>
-        </w:tc>
-        <w:tc>
-          <w:tcPr>
-            <w:tcW w:type="dxa" w:w="1440"/>
-          </w:tcPr>
-          <w:p>
-            <w:r>
-              <w:t>0.750</w:t>
-            </w:r>
-          </w:p>
-        </w:tc>
-        <w:tc>
-          <w:tcPr>
-            <w:tcW w:type="dxa" w:w="1440"/>
-          </w:tcPr>
-          <w:p>
-            <w:r>
-              <w:t>{'test': {0: 40, 1: 8}, 'train': {0: 132, 1: 132}}</w:t>
-            </w:r>
-          </w:p>
-        </w:tc>
-      </w:tr>
-      <w:tr>
-        <w:tc>
-          <w:tcPr>
-            <w:tcW w:type="dxa" w:w="1440"/>
-          </w:tcPr>
-          <w:p>
-            <w:r>
-              <w:t>Run-3347a14f</w:t>
-            </w:r>
-          </w:p>
-        </w:tc>
-        <w:tc>
-          <w:tcPr>
-            <w:tcW w:type="dxa" w:w="1440"/>
-          </w:tcPr>
-          <w:p>
-            <w:r>
-              <w:t>0.833</w:t>
-            </w:r>
-          </w:p>
-        </w:tc>
-        <w:tc>
-          <w:tcPr>
-            <w:tcW w:type="dxa" w:w="1440"/>
-          </w:tcPr>
-          <w:p>
-            <w:r>
-              <w:t>1.000</w:t>
-            </w:r>
-          </w:p>
-        </w:tc>
-        <w:tc>
-          <w:tcPr>
-            <w:tcW w:type="dxa" w:w="1440"/>
-          </w:tcPr>
-          <w:p>
-            <w:r>
-              <w:t>1.000</w:t>
-            </w:r>
-          </w:p>
-        </w:tc>
-        <w:tc>
-          <w:tcPr>
-            <w:tcW w:type="dxa" w:w="1440"/>
-          </w:tcPr>
-          <w:p>
-            <w:r>
-              <w:t>0.000</w:t>
-            </w:r>
-          </w:p>
-        </w:tc>
-        <w:tc>
-          <w:tcPr>
-            <w:tcW w:type="dxa" w:w="1440"/>
-          </w:tcPr>
-          <w:p>
-            <w:r>
-              <w:t>{'test': {0: 40, 1: 8}, 'train': {0: 132, 1: 132}}</w:t>
-            </w:r>
-          </w:p>
-        </w:tc>
-      </w:tr>
-      <w:tr>
-        <w:tc>
-          <w:tcPr>
-            <w:tcW w:type="dxa" w:w="1440"/>
-          </w:tcPr>
-          <w:p>
-            <w:r>
-              <w:t>Run-16b9c735</w:t>
-            </w:r>
-          </w:p>
-        </w:tc>
-        <w:tc>
-          <w:tcPr>
-            <w:tcW w:type="dxa" w:w="1440"/>
-          </w:tcPr>
-          <w:p>
-            <w:r>
-              <w:t>0.939</w:t>
-            </w:r>
-          </w:p>
-        </w:tc>
-        <w:tc>
-          <w:tcPr>
-            <w:tcW w:type="dxa" w:w="1440"/>
-          </w:tcPr>
-          <w:p>
-            <w:r>
-              <w:t>0.775</w:t>
-            </w:r>
-          </w:p>
-        </w:tc>
-        <w:tc>
-          <w:tcPr>
-            <w:tcW w:type="dxa" w:w="1440"/>
-          </w:tcPr>
-          <w:p>
-            <w:r>
-              <w:t>0.775</w:t>
-            </w:r>
-          </w:p>
-        </w:tc>
-        <w:tc>
-          <w:tcPr>
-            <w:tcW w:type="dxa" w:w="1440"/>
-          </w:tcPr>
-          <w:p>
-            <w:r>
-              <w:t>0.750</w:t>
-            </w:r>
-          </w:p>
-        </w:tc>
-        <w:tc>
-          <w:tcPr>
-            <w:tcW w:type="dxa" w:w="1440"/>
-          </w:tcPr>
-          <w:p>
-            <w:r>
-              <w:t>{'test': {0: 40, 1: 8}, 'train': {0: 132, 1: 132}}</w:t>
-            </w:r>
-          </w:p>
-        </w:tc>
-      </w:tr>
-      <w:tr>
-        <w:tc>
-          <w:tcPr>
-            <w:tcW w:type="dxa" w:w="1440"/>
-          </w:tcPr>
-          <w:p>
-            <w:r>
-              <w:t>Run-29bc190c</w:t>
-            </w:r>
-          </w:p>
-        </w:tc>
-        <w:tc>
-          <w:tcPr>
-            <w:tcW w:type="dxa" w:w="1440"/>
-          </w:tcPr>
-          <w:p>
-            <w:r>
-              <w:t>0.917</w:t>
-            </w:r>
-          </w:p>
-        </w:tc>
-        <w:tc>
-          <w:tcPr>
-            <w:tcW w:type="dxa" w:w="1440"/>
-          </w:tcPr>
-          <w:p>
-            <w:r>
-              <w:t>0.825</w:t>
-            </w:r>
-          </w:p>
-        </w:tc>
-        <w:tc>
-          <w:tcPr>
-            <w:tcW w:type="dxa" w:w="1440"/>
-          </w:tcPr>
-          <w:p>
-            <w:r>
-              <w:t>0.825</w:t>
-            </w:r>
-          </w:p>
-        </w:tc>
-        <w:tc>
-          <w:tcPr>
-            <w:tcW w:type="dxa" w:w="1440"/>
-          </w:tcPr>
-          <w:p>
-            <w:r>
-              <w:t>0.625</w:t>
-            </w:r>
-          </w:p>
-        </w:tc>
-        <w:tc>
-          <w:tcPr>
-            <w:tcW w:type="dxa" w:w="1440"/>
-          </w:tcPr>
-          <w:p>
-            <w:r>
-              <w:t>{'test': {0: 40, 1: 8}, 'train': {0: 248, 1: 132}}</w:t>
-            </w:r>
-          </w:p>
-        </w:tc>
-      </w:tr>
-      <w:tr>
-        <w:tc>
-          <w:tcPr>
-            <w:tcW w:type="dxa" w:w="1440"/>
-          </w:tcPr>
-          <w:p>
-            <w:r>
-              <w:t>Run-ca8b8201</w:t>
-            </w:r>
-          </w:p>
-        </w:tc>
-        <w:tc>
-          <w:tcPr>
-            <w:tcW w:type="dxa" w:w="1440"/>
-          </w:tcPr>
-          <w:p>
-            <w:r>
-              <w:t>0.939</w:t>
-            </w:r>
-          </w:p>
-        </w:tc>
-        <w:tc>
-          <w:tcPr>
-            <w:tcW w:type="dxa" w:w="1440"/>
-          </w:tcPr>
-          <w:p>
-            <w:r>
-              <w:t>0.775</w:t>
-            </w:r>
-          </w:p>
-        </w:tc>
-        <w:tc>
-          <w:tcPr>
-            <w:tcW w:type="dxa" w:w="1440"/>
-          </w:tcPr>
-          <w:p>
-            <w:r>
-              <w:t>0.775</w:t>
-            </w:r>
-          </w:p>
-        </w:tc>
-        <w:tc>
-          <w:tcPr>
-            <w:tcW w:type="dxa" w:w="1440"/>
-          </w:tcPr>
-          <w:p>
-            <w:r>
-              <w:t>0.750</w:t>
-            </w:r>
-          </w:p>
-        </w:tc>
-        <w:tc>
-          <w:tcPr>
-            <w:tcW w:type="dxa" w:w="1440"/>
-          </w:tcPr>
-          <w:p>
-            <w:r>
-              <w:t>{'test': {0: 40, 1: 8}, 'train': {0: 248, 1: 132}}</w:t>
-            </w:r>
-          </w:p>
-        </w:tc>
-      </w:tr>
-      <w:tr>
-        <w:tc>
-          <w:tcPr>
-            <w:tcW w:type="dxa" w:w="1440"/>
-          </w:tcPr>
-          <w:p>
-            <w:r>
-              <w:t>Run-756028e1</w:t>
-            </w:r>
-          </w:p>
-        </w:tc>
-        <w:tc>
-          <w:tcPr>
-            <w:tcW w:type="dxa" w:w="1440"/>
-          </w:tcPr>
-          <w:p>
-            <w:r>
-              <w:t>0.939</w:t>
-            </w:r>
-          </w:p>
-        </w:tc>
-        <w:tc>
-          <w:tcPr>
-            <w:tcW w:type="dxa" w:w="1440"/>
-          </w:tcPr>
-          <w:p>
-            <w:r>
-              <w:t>0.775</w:t>
-            </w:r>
-          </w:p>
-        </w:tc>
-        <w:tc>
-          <w:tcPr>
-            <w:tcW w:type="dxa" w:w="1440"/>
-          </w:tcPr>
-          <w:p>
-            <w:r>
-              <w:t>0.775</w:t>
-            </w:r>
-          </w:p>
-        </w:tc>
-        <w:tc>
-          <w:tcPr>
-            <w:tcW w:type="dxa" w:w="1440"/>
-          </w:tcPr>
-          <w:p>
-            <w:r>
-              <w:t>0.750</w:t>
-            </w:r>
-          </w:p>
-        </w:tc>
-        <w:tc>
-          <w:tcPr>
-            <w:tcW w:type="dxa" w:w="1440"/>
-          </w:tcPr>
-          <w:p>
-            <w:r>
-              <w:t>{'test': {0: 40, 1: 8}, 'train': {0: 248, 1: 132}}</w:t>
-            </w:r>
-          </w:p>
-        </w:tc>
-      </w:tr>
-    </w:tbl>
-    <w:p>
-      <w:pPr>
-        <w:pStyle w:val="Heading2"/>
-      </w:pPr>
-      <w:r>
-        <w:t>Run Configs</w:t>
-      </w:r>
-    </w:p>
-    <w:tbl>
-      <w:tblPr>
-        <w:tblStyle w:val="TableGrid"/>
-        <w:tblW w:type="auto" w:w="0"/>
-        <w:tblLook w:firstColumn="1" w:firstRow="1" w:lastColumn="0" w:lastRow="0" w:noHBand="0" w:noVBand="1" w:val="04A0"/>
-      </w:tblPr>
-      <w:tblGrid>
-        <w:gridCol w:w="1234"/>
-        <w:gridCol w:w="1234"/>
-        <w:gridCol w:w="1234"/>
-        <w:gridCol w:w="1234"/>
-        <w:gridCol w:w="1234"/>
-        <w:gridCol w:w="1234"/>
-        <w:gridCol w:w="1234"/>
-      </w:tblGrid>
-      <w:tr>
-        <w:tc>
-          <w:tcPr>
-            <w:tcW w:type="dxa" w:w="1234"/>
-          </w:tcPr>
-          <w:p>
-            <w:r>
-              <w:t>Task Name</w:t>
-            </w:r>
-          </w:p>
-        </w:tc>
-        <w:tc>
-          <w:tcPr>
-            <w:tcW w:type="dxa" w:w="1234"/>
-          </w:tcPr>
-          <w:p>
-            <w:r>
-              <w:t>Classes Distribution</w:t>
-            </w:r>
-          </w:p>
-        </w:tc>
-        <w:tc>
-          <w:tcPr>
-            <w:tcW w:type="dxa" w:w="1234"/>
-          </w:tcPr>
-          <w:p>
-            <w:r>
-              <w:t>Loss function</w:t>
-            </w:r>
-          </w:p>
-        </w:tc>
-        <w:tc>
-          <w:tcPr>
-            <w:tcW w:type="dxa" w:w="1234"/>
-          </w:tcPr>
-          <w:p>
-            <w:r>
-              <w:t>Loss parameters</w:t>
-            </w:r>
-          </w:p>
-        </w:tc>
-        <w:tc>
-          <w:tcPr>
-            <w:tcW w:type="dxa" w:w="1234"/>
-          </w:tcPr>
-          <w:p>
-            <w:r>
-              <w:t>Optimizer parameters</w:t>
-            </w:r>
-          </w:p>
-        </w:tc>
-        <w:tc>
-          <w:tcPr>
-            <w:tcW w:type="dxa" w:w="1234"/>
-          </w:tcPr>
-          <w:p>
-            <w:r>
-              <w:t>Optimizer type</w:t>
-            </w:r>
-          </w:p>
-        </w:tc>
-        <w:tc>
-          <w:tcPr>
-            <w:tcW w:type="dxa" w:w="1234"/>
-          </w:tcPr>
-          <w:p>
-            <w:r>
-              <w:t>dropout_rate</w:t>
-            </w:r>
-          </w:p>
-        </w:tc>
-      </w:tr>
-      <w:tr>
-        <w:tc>
-          <w:tcPr>
-            <w:tcW w:type="dxa" w:w="1234"/>
-          </w:tcPr>
-          <w:p>
-            <w:r>
-              <w:t>Run-20241115-135615</w:t>
-            </w:r>
-          </w:p>
-        </w:tc>
-        <w:tc>
-          <w:tcPr>
-            <w:tcW w:type="dxa" w:w="1234"/>
-          </w:tcPr>
-          <w:p>
-            <w:r>
-              <w:t>{'test': {0: 40, 1: 8}, 'train': {0: 248, 1: 132}}</w:t>
-            </w:r>
-          </w:p>
-        </w:tc>
-        <w:tc>
-          <w:tcPr>
-            <w:tcW w:type="dxa" w:w="1234"/>
-          </w:tcPr>
-          <w:p>
-            <w:r>
-              <w:t>FocalLoss</w:t>
-            </w:r>
-          </w:p>
-        </w:tc>
-        <w:tc>
-          <w:tcPr>
-            <w:tcW w:type="dxa" w:w="1234"/>
-          </w:tcPr>
-          <w:p>
-            <w:r>
-              <w:t>{'alpha': 2.0, 'gamma': 3.0, 'pos_weight': [1, 2]}</w:t>
-            </w:r>
-          </w:p>
-        </w:tc>
-        <w:tc>
-          <w:tcPr>
-            <w:tcW w:type="dxa" w:w="1234"/>
-          </w:tcPr>
-          <w:p>
-            <w:r>
-              <w:t>{'lr': 0.001, 'weight_decay': 1e-05}</w:t>
-            </w:r>
-          </w:p>
-        </w:tc>
-        <w:tc>
-          <w:tcPr>
-            <w:tcW w:type="dxa" w:w="1234"/>
-          </w:tcPr>
-          <w:p>
-            <w:r>
-              <w:t>Adam</w:t>
-            </w:r>
-          </w:p>
-        </w:tc>
-        <w:tc>
-          <w:tcPr>
-            <w:tcW w:type="dxa" w:w="1234"/>
-          </w:tcPr>
-          <w:p>
-            <w:r>
-              <w:t>0.3</w:t>
-            </w:r>
-          </w:p>
-        </w:tc>
-      </w:tr>
-      <w:tr>
-        <w:tc>
-          <w:tcPr>
-            <w:tcW w:type="dxa" w:w="1234"/>
-          </w:tcPr>
-          <w:p>
-            <w:r>
-              <w:t>Run-57583ace</w:t>
-            </w:r>
-          </w:p>
-        </w:tc>
-        <w:tc>
-          <w:tcPr>
-            <w:tcW w:type="dxa" w:w="1234"/>
-          </w:tcPr>
-          <w:p>
-            <w:r>
-              <w:t>{'test': {0: 40, 1: 8}, 'train': {0: 248, 1: 132}}</w:t>
-            </w:r>
-          </w:p>
-        </w:tc>
-        <w:tc>
-          <w:tcPr>
-            <w:tcW w:type="dxa" w:w="1234"/>
-          </w:tcPr>
-          <w:p>
-            <w:r>
-              <w:t>BCEWithLogitsLoss</w:t>
-            </w:r>
-          </w:p>
-        </w:tc>
-        <w:tc>
-          <w:tcPr>
-            <w:tcW w:type="dxa" w:w="1234"/>
-          </w:tcPr>
-          <w:p>
-            <w:r>
-              <w:t>{'alpha': 2.0, 'gamma': 3.0, 'pos_weight': [1, 2]}</w:t>
-            </w:r>
-          </w:p>
-        </w:tc>
-        <w:tc>
-          <w:tcPr>
-            <w:tcW w:type="dxa" w:w="1234"/>
-          </w:tcPr>
-          <w:p>
-            <w:r>
-              <w:t>{'lr': 0.001, 'weight_decay': 1e-05}</w:t>
-            </w:r>
-          </w:p>
-        </w:tc>
-        <w:tc>
-          <w:tcPr>
-            <w:tcW w:type="dxa" w:w="1234"/>
-          </w:tcPr>
-          <w:p>
-            <w:r>
-              <w:t>Adam</w:t>
-            </w:r>
-          </w:p>
-        </w:tc>
-        <w:tc>
-          <w:tcPr>
-            <w:tcW w:type="dxa" w:w="1234"/>
-          </w:tcPr>
-          <w:p>
-            <w:r>
-              <w:t>0.3</w:t>
-            </w:r>
-          </w:p>
-        </w:tc>
-      </w:tr>
-      <w:tr>
-        <w:tc>
-          <w:tcPr>
-            <w:tcW w:type="dxa" w:w="1234"/>
-          </w:tcPr>
-          <w:p>
-            <w:r>
-              <w:t>Run-cb5ff308</w:t>
-            </w:r>
-          </w:p>
-        </w:tc>
-        <w:tc>
-          <w:tcPr>
-            <w:tcW w:type="dxa" w:w="1234"/>
-          </w:tcPr>
-          <w:p>
-            <w:r>
-              <w:t>{'test': {0: 40, 1: 8}, 'train': {0: 248, 1: 132}}</w:t>
-            </w:r>
-          </w:p>
-        </w:tc>
-        <w:tc>
-          <w:tcPr>
-            <w:tcW w:type="dxa" w:w="1234"/>
-          </w:tcPr>
-          <w:p>
-            <w:r>
-              <w:t>BCEWithLogitsLoss</w:t>
-            </w:r>
-          </w:p>
-        </w:tc>
-        <w:tc>
-          <w:tcPr>
-            <w:tcW w:type="dxa" w:w="1234"/>
-          </w:tcPr>
-          <w:p>
-            <w:r>
-              <w:t>{'alpha': 2.0, 'gamma': 3.0, 'pos_weight': [2, 1]}</w:t>
-            </w:r>
-          </w:p>
-        </w:tc>
-        <w:tc>
-          <w:tcPr>
-            <w:tcW w:type="dxa" w:w="1234"/>
-          </w:tcPr>
-          <w:p>
-            <w:r>
-              <w:t>{'lr': 0.001, 'weight_decay': 1e-05}</w:t>
-            </w:r>
-          </w:p>
-        </w:tc>
-        <w:tc>
-          <w:tcPr>
-            <w:tcW w:type="dxa" w:w="1234"/>
-          </w:tcPr>
-          <w:p>
-            <w:r>
-              <w:t>Adam</w:t>
-            </w:r>
-          </w:p>
-        </w:tc>
-        <w:tc>
-          <w:tcPr>
-            <w:tcW w:type="dxa" w:w="1234"/>
-          </w:tcPr>
-          <w:p>
-            <w:r>
-              <w:t>0.3</w:t>
-            </w:r>
-          </w:p>
-        </w:tc>
-      </w:tr>
-      <w:tr>
-        <w:tc>
-          <w:tcPr>
-            <w:tcW w:type="dxa" w:w="1234"/>
-          </w:tcPr>
-          <w:p>
-            <w:r>
-              <w:t>Run-23a8d16a</w:t>
-            </w:r>
-          </w:p>
-        </w:tc>
-        <w:tc>
-          <w:tcPr>
-            <w:tcW w:type="dxa" w:w="1234"/>
-          </w:tcPr>
-          <w:p>
-            <w:r>
-              <w:t>{'test': {0: 40, 1: 8}, 'train': {0: 248, 1: 132}}</w:t>
-            </w:r>
-          </w:p>
-        </w:tc>
-        <w:tc>
-          <w:tcPr>
-            <w:tcW w:type="dxa" w:w="1234"/>
-          </w:tcPr>
-          <w:p>
-            <w:r>
-              <w:t>BCEWithLogitsLoss</w:t>
-            </w:r>
-          </w:p>
-        </w:tc>
-        <w:tc>
-          <w:tcPr>
-            <w:tcW w:type="dxa" w:w="1234"/>
-          </w:tcPr>
-          <w:p>
-            <w:r>
-              <w:t>{'alpha': 2.0, 'gamma': 3.0, 'pos_weight': [6, 1]}</w:t>
-            </w:r>
-          </w:p>
-        </w:tc>
-        <w:tc>
-          <w:tcPr>
-            <w:tcW w:type="dxa" w:w="1234"/>
-          </w:tcPr>
-          <w:p>
-            <w:r>
-              <w:t>{'lr': 0.001, 'weight_decay': 0.0001}</w:t>
-            </w:r>
-          </w:p>
-        </w:tc>
-        <w:tc>
-          <w:tcPr>
-            <w:tcW w:type="dxa" w:w="1234"/>
-          </w:tcPr>
-          <w:p>
-            <w:r>
-              <w:t>Adam</w:t>
-            </w:r>
-          </w:p>
-        </w:tc>
-        <w:tc>
-          <w:tcPr>
-            <w:tcW w:type="dxa" w:w="1234"/>
-          </w:tcPr>
-          <w:p>
-            <w:r>
-              <w:t>0.5</w:t>
-            </w:r>
-          </w:p>
-        </w:tc>
-      </w:tr>
-      <w:tr>
-        <w:tc>
-          <w:tcPr>
-            <w:tcW w:type="dxa" w:w="1234"/>
-          </w:tcPr>
-          <w:p>
-            <w:r>
-              <w:t>Run-ca8c66a7</w:t>
-            </w:r>
-          </w:p>
-        </w:tc>
-        <w:tc>
-          <w:tcPr>
-            <w:tcW w:type="dxa" w:w="1234"/>
-          </w:tcPr>
-          <w:p>
-            <w:r>
-              <w:t>{'test': {0: 40, 1: 8}, 'train': {0: 248, 1: 132}}</w:t>
-            </w:r>
-          </w:p>
-        </w:tc>
-        <w:tc>
-          <w:tcPr>
-            <w:tcW w:type="dxa" w:w="1234"/>
-          </w:tcPr>
-          <w:p>
-            <w:r>
-              <w:t>BCEWithLogitsLoss</w:t>
-            </w:r>
-          </w:p>
-        </w:tc>
-        <w:tc>
-          <w:tcPr>
-            <w:tcW w:type="dxa" w:w="1234"/>
-          </w:tcPr>
-          <w:p>
-            <w:r>
-              <w:t>{'alpha': 2.0, 'gamma': 3.0, 'pos_weight': [1, 6]}</w:t>
-            </w:r>
-          </w:p>
-        </w:tc>
-        <w:tc>
-          <w:tcPr>
-            <w:tcW w:type="dxa" w:w="1234"/>
-          </w:tcPr>
-          <w:p>
-            <w:r>
-              <w:t>{'lr': 0.001, 'weight_decay': 0.0001}</w:t>
-            </w:r>
-          </w:p>
-        </w:tc>
-        <w:tc>
-          <w:tcPr>
-            <w:tcW w:type="dxa" w:w="1234"/>
-          </w:tcPr>
-          <w:p>
-            <w:r>
-              <w:t>Adam</w:t>
-            </w:r>
-          </w:p>
-        </w:tc>
-        <w:tc>
-          <w:tcPr>
-            <w:tcW w:type="dxa" w:w="1234"/>
-          </w:tcPr>
-          <w:p>
-            <w:r>
-              <w:t>0.5</w:t>
-            </w:r>
-          </w:p>
-        </w:tc>
-      </w:tr>
-      <w:tr>
-        <w:tc>
-          <w:tcPr>
-            <w:tcW w:type="dxa" w:w="1234"/>
-          </w:tcPr>
-          <w:p>
-            <w:r>
-              <w:t>Run-20fb01d2</w:t>
-            </w:r>
-          </w:p>
-        </w:tc>
-        <w:tc>
-          <w:tcPr>
-            <w:tcW w:type="dxa" w:w="1234"/>
-          </w:tcPr>
-          <w:p>
-            <w:r>
-              <w:t>{'test': {0: 40, 1: 8}, 'train': {0: 248, 1: 132}}</w:t>
-            </w:r>
-          </w:p>
-        </w:tc>
-        <w:tc>
-          <w:tcPr>
-            <w:tcW w:type="dxa" w:w="1234"/>
-          </w:tcPr>
-          <w:p>
-            <w:r>
-              <w:t>FocalLoss</w:t>
-            </w:r>
-          </w:p>
-        </w:tc>
-        <w:tc>
-          <w:tcPr>
-            <w:tcW w:type="dxa" w:w="1234"/>
-          </w:tcPr>
-          <w:p>
-            <w:r>
-              <w:t>{'alpha': 3.0, 'gamma': 4.0, 'pos_weight': [1, 6]}</w:t>
-            </w:r>
-          </w:p>
-        </w:tc>
-        <w:tc>
-          <w:tcPr>
-            <w:tcW w:type="dxa" w:w="1234"/>
-          </w:tcPr>
-          <w:p>
-            <w:r>
-              <w:t>{'lr': 0.001, 'weight_decay': 0.0001}</w:t>
-            </w:r>
-          </w:p>
-        </w:tc>
-        <w:tc>
-          <w:tcPr>
-            <w:tcW w:type="dxa" w:w="1234"/>
-          </w:tcPr>
-          <w:p>
-            <w:r>
-              <w:t>Adam</w:t>
-            </w:r>
-          </w:p>
-        </w:tc>
-        <w:tc>
-          <w:tcPr>
-            <w:tcW w:type="dxa" w:w="1234"/>
-          </w:tcPr>
-          <w:p>
-            <w:r>
-              <w:t>0.5</w:t>
-            </w:r>
-          </w:p>
-        </w:tc>
-      </w:tr>
-      <w:tr>
-        <w:tc>
-          <w:tcPr>
-            <w:tcW w:type="dxa" w:w="1234"/>
-          </w:tcPr>
-          <w:p>
-            <w:r>
-              <w:t>Run-9255d68e</w:t>
-            </w:r>
-          </w:p>
-        </w:tc>
-        <w:tc>
-          <w:tcPr>
-            <w:tcW w:type="dxa" w:w="1234"/>
-          </w:tcPr>
-          <w:p>
-            <w:r>
-              <w:t>{'test': {0: 40, 1: 8}, 'train': {0: 132, 1: 132}}</w:t>
-            </w:r>
-          </w:p>
-        </w:tc>
-        <w:tc>
-          <w:tcPr>
-            <w:tcW w:type="dxa" w:w="1234"/>
-          </w:tcPr>
-          <w:p>
-            <w:r>
-              <w:t>FocalLoss</w:t>
-            </w:r>
-          </w:p>
-        </w:tc>
-        <w:tc>
-          <w:tcPr>
-            <w:tcW w:type="dxa" w:w="1234"/>
-          </w:tcPr>
-          <w:p>
-            <w:r>
-              <w:t>{'alpha': 2.0, 'gamma': 3.0, 'pos_weight': [1, 6]}</w:t>
-            </w:r>
-          </w:p>
-        </w:tc>
-        <w:tc>
-          <w:tcPr>
-            <w:tcW w:type="dxa" w:w="1234"/>
-          </w:tcPr>
-          <w:p>
-            <w:r>
-              <w:t>{'lr': 0.001, 'weight_decay': 0.0001}</w:t>
-            </w:r>
-          </w:p>
-        </w:tc>
-        <w:tc>
-          <w:tcPr>
-            <w:tcW w:type="dxa" w:w="1234"/>
-          </w:tcPr>
-          <w:p>
-            <w:r>
-              <w:t>Adam</w:t>
-            </w:r>
-          </w:p>
-        </w:tc>
-        <w:tc>
-          <w:tcPr>
-            <w:tcW w:type="dxa" w:w="1234"/>
-          </w:tcPr>
-          <w:p>
-            <w:r>
-              <w:t>0.5</w:t>
-            </w:r>
-          </w:p>
-        </w:tc>
-      </w:tr>
-      <w:tr>
-        <w:tc>
-          <w:tcPr>
-            <w:tcW w:type="dxa" w:w="1234"/>
-          </w:tcPr>
-          <w:p>
-            <w:r>
-              <w:t>Run-006d95fc</w:t>
-            </w:r>
-          </w:p>
-        </w:tc>
-        <w:tc>
-          <w:tcPr>
-            <w:tcW w:type="dxa" w:w="1234"/>
-          </w:tcPr>
-          <w:p>
-            <w:r>
-              <w:t>{'test': {0: 40, 1: 8}, 'train': {0: 132, 1: 132}}</w:t>
-            </w:r>
-          </w:p>
-        </w:tc>
-        <w:tc>
-          <w:tcPr>
-            <w:tcW w:type="dxa" w:w="1234"/>
-          </w:tcPr>
-          <w:p>
-            <w:r>
-              <w:t>BCEWithLogitsLoss</w:t>
-            </w:r>
-          </w:p>
-        </w:tc>
-        <w:tc>
-          <w:tcPr>
-            <w:tcW w:type="dxa" w:w="1234"/>
-          </w:tcPr>
-          <w:p>
-            <w:r>
-              <w:t>{'alpha': 2.0, 'gamma': 3.0, 'pos_weight': [1, 6]}</w:t>
-            </w:r>
-          </w:p>
-        </w:tc>
-        <w:tc>
-          <w:tcPr>
-            <w:tcW w:type="dxa" w:w="1234"/>
-          </w:tcPr>
-          <w:p>
-            <w:r>
-              <w:t>{'lr': 0.001, 'weight_decay': 0.0001}</w:t>
-            </w:r>
-          </w:p>
-        </w:tc>
-        <w:tc>
-          <w:tcPr>
-            <w:tcW w:type="dxa" w:w="1234"/>
-          </w:tcPr>
-          <w:p>
-            <w:r>
-              <w:t>Adam</w:t>
-            </w:r>
-          </w:p>
-        </w:tc>
-        <w:tc>
-          <w:tcPr>
-            <w:tcW w:type="dxa" w:w="1234"/>
-          </w:tcPr>
-          <w:p>
-            <w:r>
-              <w:t>0.5</w:t>
-            </w:r>
-          </w:p>
-        </w:tc>
-      </w:tr>
-      <w:tr>
-        <w:tc>
-          <w:tcPr>
-            <w:tcW w:type="dxa" w:w="1234"/>
-          </w:tcPr>
-          <w:p>
-            <w:r>
-              <w:t>Run-3347a14f</w:t>
-            </w:r>
-          </w:p>
-        </w:tc>
-        <w:tc>
-          <w:tcPr>
-            <w:tcW w:type="dxa" w:w="1234"/>
-          </w:tcPr>
-          <w:p>
-            <w:r>
-              <w:t>{'test': {0: 40, 1: 8}, 'train': {0: 132, 1: 132}}</w:t>
-            </w:r>
-          </w:p>
-        </w:tc>
-        <w:tc>
-          <w:tcPr>
-            <w:tcW w:type="dxa" w:w="1234"/>
-          </w:tcPr>
-          <w:p>
-            <w:r>
-              <w:t>FocalLoss</w:t>
-            </w:r>
-          </w:p>
-        </w:tc>
-        <w:tc>
-          <w:tcPr>
-            <w:tcW w:type="dxa" w:w="1234"/>
-          </w:tcPr>
-          <w:p>
-            <w:r>
-              <w:t>{'alpha': 1.0, 'gamma': 0.5, 'pos_weight': [1, 6]}</w:t>
-            </w:r>
-          </w:p>
-        </w:tc>
-        <w:tc>
-          <w:tcPr>
-            <w:tcW w:type="dxa" w:w="1234"/>
-          </w:tcPr>
-          <w:p>
-            <w:r>
-              <w:t>{'lr': 0.001, 'weight_decay': 0.0001}</w:t>
-            </w:r>
-          </w:p>
-        </w:tc>
-        <w:tc>
-          <w:tcPr>
-            <w:tcW w:type="dxa" w:w="1234"/>
-          </w:tcPr>
-          <w:p>
-            <w:r>
-              <w:t>Adam</w:t>
-            </w:r>
-          </w:p>
-        </w:tc>
-        <w:tc>
-          <w:tcPr>
-            <w:tcW w:type="dxa" w:w="1234"/>
-          </w:tcPr>
-          <w:p>
-            <w:r>
-              <w:t>0.5</w:t>
-            </w:r>
-          </w:p>
-        </w:tc>
-      </w:tr>
-      <w:tr>
-        <w:tc>
-          <w:tcPr>
-            <w:tcW w:type="dxa" w:w="1234"/>
-          </w:tcPr>
-          <w:p>
-            <w:r>
-              <w:t>Run-16b9c735</w:t>
-            </w:r>
-          </w:p>
-        </w:tc>
-        <w:tc>
-          <w:tcPr>
-            <w:tcW w:type="dxa" w:w="1234"/>
-          </w:tcPr>
-          <w:p>
-            <w:r>
-              <w:t>{'test': {0: 40, 1: 8}, 'train': {0: 132, 1: 132}}</w:t>
-            </w:r>
-          </w:p>
-        </w:tc>
-        <w:tc>
-          <w:tcPr>
-            <w:tcW w:type="dxa" w:w="1234"/>
-          </w:tcPr>
-          <w:p>
-            <w:r>
-              <w:t>FocalLoss</w:t>
-            </w:r>
-          </w:p>
-        </w:tc>
-        <w:tc>
-          <w:tcPr>
-            <w:tcW w:type="dxa" w:w="1234"/>
-          </w:tcPr>
-          <w:p>
-            <w:r>
-              <w:t>{'alpha': 1.0, 'gamma': 1, 'pos_weight': [1, 6]}</w:t>
-            </w:r>
-          </w:p>
-        </w:tc>
-        <w:tc>
-          <w:tcPr>
-            <w:tcW w:type="dxa" w:w="1234"/>
-          </w:tcPr>
-          <w:p>
-            <w:r>
-              <w:t>{'lr': 0.001, 'weight_decay': 0.0001}</w:t>
-            </w:r>
-          </w:p>
-        </w:tc>
-        <w:tc>
-          <w:tcPr>
-            <w:tcW w:type="dxa" w:w="1234"/>
-          </w:tcPr>
-          <w:p>
-            <w:r>
-              <w:t>Adam</w:t>
-            </w:r>
-          </w:p>
-        </w:tc>
-        <w:tc>
-          <w:tcPr>
-            <w:tcW w:type="dxa" w:w="1234"/>
-          </w:tcPr>
-          <w:p>
-            <w:r>
-              <w:t>0.5</w:t>
-            </w:r>
-          </w:p>
-        </w:tc>
-      </w:tr>
-      <w:tr>
-        <w:tc>
-          <w:tcPr>
-            <w:tcW w:type="dxa" w:w="1234"/>
-          </w:tcPr>
-          <w:p>
-            <w:r>
-              <w:t>Run-29bc190c</w:t>
-            </w:r>
-          </w:p>
-        </w:tc>
-        <w:tc>
-          <w:tcPr>
-            <w:tcW w:type="dxa" w:w="1234"/>
-          </w:tcPr>
-          <w:p>
-            <w:r>
-              <w:t>{'test': {0: 40, 1: 8}, 'train': {0: 248, 1: 132}}</w:t>
-            </w:r>
-          </w:p>
-        </w:tc>
-        <w:tc>
-          <w:tcPr>
-            <w:tcW w:type="dxa" w:w="1234"/>
-          </w:tcPr>
-          <w:p>
-            <w:r>
-              <w:t>FocalLoss</w:t>
-            </w:r>
-          </w:p>
-        </w:tc>
-        <w:tc>
-          <w:tcPr>
-            <w:tcW w:type="dxa" w:w="1234"/>
-          </w:tcPr>
-          <w:p>
-            <w:r>
-              <w:t>{'alpha': 1.0, 'gamma': 1, 'pos_weight': [1, 3]}</w:t>
-            </w:r>
-          </w:p>
-        </w:tc>
-        <w:tc>
-          <w:tcPr>
-            <w:tcW w:type="dxa" w:w="1234"/>
-          </w:tcPr>
-          <w:p>
-            <w:r>
-              <w:t>{'lr': 0.001, 'weight_decay': 1e-05}</w:t>
-            </w:r>
-          </w:p>
-        </w:tc>
-        <w:tc>
-          <w:tcPr>
-            <w:tcW w:type="dxa" w:w="1234"/>
-          </w:tcPr>
-          <w:p>
-            <w:r>
-              <w:t>Adam</w:t>
-            </w:r>
-          </w:p>
-        </w:tc>
-        <w:tc>
-          <w:tcPr>
-            <w:tcW w:type="dxa" w:w="1234"/>
-          </w:tcPr>
-          <w:p>
-            <w:r>
-              <w:t>0.1</w:t>
-            </w:r>
-          </w:p>
-        </w:tc>
-      </w:tr>
-      <w:tr>
-        <w:tc>
-          <w:tcPr>
-            <w:tcW w:type="dxa" w:w="1234"/>
-          </w:tcPr>
-          <w:p>
-            <w:r>
-              <w:t>Run-ca8b8201</w:t>
-            </w:r>
-          </w:p>
-        </w:tc>
-        <w:tc>
-          <w:tcPr>
-            <w:tcW w:type="dxa" w:w="1234"/>
-          </w:tcPr>
-          <w:p>
-            <w:r>
-              <w:t>{'test': {0: 40, 1: 8}, 'train': {0: 248, 1: 132}}</w:t>
-            </w:r>
-          </w:p>
-        </w:tc>
-        <w:tc>
-          <w:tcPr>
-            <w:tcW w:type="dxa" w:w="1234"/>
-          </w:tcPr>
-          <w:p>
-            <w:r>
-              <w:t>FocalLoss</w:t>
-            </w:r>
-          </w:p>
-        </w:tc>
-        <w:tc>
-          <w:tcPr>
-            <w:tcW w:type="dxa" w:w="1234"/>
-          </w:tcPr>
-          <w:p>
-            <w:r>
-              <w:t>{'alpha': 1.0, 'gamma': 1, 'pos_weight': [1, 4]}</w:t>
-            </w:r>
-          </w:p>
-        </w:tc>
-        <w:tc>
-          <w:tcPr>
-            <w:tcW w:type="dxa" w:w="1234"/>
-          </w:tcPr>
-          <w:p>
-            <w:r>
-              <w:t>{'lr': 0.001, 'weight_decay': 1e-05}</w:t>
-            </w:r>
-          </w:p>
-        </w:tc>
-        <w:tc>
-          <w:tcPr>
-            <w:tcW w:type="dxa" w:w="1234"/>
-          </w:tcPr>
-          <w:p>
-            <w:r>
-              <w:t>Adam</w:t>
-            </w:r>
-          </w:p>
-        </w:tc>
-        <w:tc>
-          <w:tcPr>
-            <w:tcW w:type="dxa" w:w="1234"/>
-          </w:tcPr>
-          <w:p>
-            <w:r>
-              <w:t>0.1</w:t>
-            </w:r>
-          </w:p>
-        </w:tc>
-      </w:tr>
-      <w:tr>
-        <w:tc>
-          <w:tcPr>
-            <w:tcW w:type="dxa" w:w="1234"/>
-          </w:tcPr>
-          <w:p>
-            <w:r>
-              <w:t>Run-756028e1</w:t>
-            </w:r>
-          </w:p>
-        </w:tc>
-        <w:tc>
-          <w:tcPr>
-            <w:tcW w:type="dxa" w:w="1234"/>
-          </w:tcPr>
-          <w:p>
-            <w:r>
-              <w:t>{'test': {0: 40, 1: 8}, 'train': {0: 248, 1: 132}}</w:t>
-            </w:r>
-          </w:p>
-        </w:tc>
-        <w:tc>
-          <w:tcPr>
-            <w:tcW w:type="dxa" w:w="1234"/>
-          </w:tcPr>
-          <w:p>
-            <w:r>
-              <w:t>FocalLoss</w:t>
-            </w:r>
-          </w:p>
-        </w:tc>
-        <w:tc>
-          <w:tcPr>
-            <w:tcW w:type="dxa" w:w="1234"/>
-          </w:tcPr>
-          <w:p>
-            <w:r>
-              <w:t>{'alpha': 1.0, 'gamma': 1, 'pos_weight': [1, 4]}</w:t>
-            </w:r>
-          </w:p>
-        </w:tc>
-        <w:tc>
-          <w:tcPr>
-            <w:tcW w:type="dxa" w:w="1234"/>
-          </w:tcPr>
-          <w:p>
-            <w:r>
-              <w:t>{'lr': 0.001, 'weight_decay': 1e-05}</w:t>
-            </w:r>
-          </w:p>
-        </w:tc>
-        <w:tc>
-          <w:tcPr>
-            <w:tcW w:type="dxa" w:w="1234"/>
-          </w:tcPr>
-          <w:p>
-            <w:r>
-              <w:t>Adam</w:t>
-            </w:r>
-          </w:p>
-        </w:tc>
-        <w:tc>
-          <w:tcPr>
-            <w:tcW w:type="dxa" w:w="1234"/>
           </w:tcPr>
           <w:p>
             <w:r>

</xml_diff>